<commit_message>
error lecture work and AI project
</commit_message>
<xml_diff>
--- a/Week 1 Notes.docx
+++ b/Week 1 Notes.docx
@@ -4,6 +4,26 @@
   <w:body>
     <w:p>
       <w:r>
+        <w:t>Announcements:</w:t>
+      </w:r>
+    </w:p>
+    <w:p>
+      <w:r>
+        <w:t xml:space="preserve">Welcome Wednesday at 2:30 </w:t>
+      </w:r>
+      <w:proofErr w:type="gramStart"/>
+      <w:r>
+        <w:t>mountain</w:t>
+      </w:r>
+      <w:proofErr w:type="gramEnd"/>
+    </w:p>
+    <w:p>
+      <w:r>
+        <w:t>Outcomes Thursday at 10am mtn</w:t>
+      </w:r>
+    </w:p>
+    <w:p>
+      <w:r>
         <w:t>Week1 To Do List:</w:t>
       </w:r>
     </w:p>
@@ -42,6 +62,66 @@
       </w:pPr>
       <w:r>
         <w:t>Look into REPLL</w:t>
+      </w:r>
+    </w:p>
+    <w:p>
+      <w:pPr>
+        <w:pStyle w:val="ListParagraph"/>
+        <w:numPr>
+          <w:ilvl w:val="0"/>
+          <w:numId w:val="4"/>
+        </w:numPr>
+      </w:pPr>
+      <w:r>
+        <w:t>Project</w:t>
+      </w:r>
+    </w:p>
+    <w:p>
+      <w:pPr>
+        <w:pStyle w:val="ListParagraph"/>
+        <w:numPr>
+          <w:ilvl w:val="1"/>
+          <w:numId w:val="4"/>
+        </w:numPr>
+      </w:pPr>
+      <w:r>
+        <w:t>Add another component ( button? )</w:t>
+      </w:r>
+    </w:p>
+    <w:p>
+      <w:pPr>
+        <w:pStyle w:val="ListParagraph"/>
+        <w:numPr>
+          <w:ilvl w:val="1"/>
+          <w:numId w:val="4"/>
+        </w:numPr>
+      </w:pPr>
+      <w:r>
+        <w:t>Custom Styling</w:t>
+      </w:r>
+    </w:p>
+    <w:p>
+      <w:pPr>
+        <w:pStyle w:val="ListParagraph"/>
+        <w:numPr>
+          <w:ilvl w:val="1"/>
+          <w:numId w:val="4"/>
+        </w:numPr>
+      </w:pPr>
+      <w:r>
+        <w:t>Extra features?</w:t>
+      </w:r>
+    </w:p>
+    <w:p>
+      <w:pPr>
+        <w:pStyle w:val="ListParagraph"/>
+        <w:numPr>
+          <w:ilvl w:val="2"/>
+          <w:numId w:val="4"/>
+        </w:numPr>
+      </w:pPr>
+      <w:r>
+        <w:t>Maybe players enter names before playing?</w:t>
       </w:r>
     </w:p>
     <w:p>
@@ -396,6 +476,7 @@
         </w:numPr>
       </w:pPr>
       <w:r>
+        <w:lastRenderedPageBreak/>
         <w:t>There must always be a closing tag even on elements that don’t have a separate closing tag &lt;</w:t>
       </w:r>
       <w:proofErr w:type="spellStart"/>
@@ -491,225 +572,225 @@
         </w:numPr>
       </w:pPr>
       <w:r>
+        <w:t>New class syntax</w:t>
+      </w:r>
+    </w:p>
+    <w:p>
+      <w:pPr>
+        <w:pStyle w:val="ListParagraph"/>
+        <w:numPr>
+          <w:ilvl w:val="0"/>
+          <w:numId w:val="3"/>
+        </w:numPr>
+      </w:pPr>
+      <w:r>
+        <w:t xml:space="preserve">Spread and Rest </w:t>
+      </w:r>
+      <w:proofErr w:type="gramStart"/>
+      <w:r>
+        <w:t>operator</w:t>
+      </w:r>
+      <w:proofErr w:type="gramEnd"/>
+    </w:p>
+    <w:p>
+      <w:pPr>
+        <w:pStyle w:val="ListParagraph"/>
+        <w:numPr>
+          <w:ilvl w:val="0"/>
+          <w:numId w:val="3"/>
+        </w:numPr>
+      </w:pPr>
+      <w:r>
+        <w:t xml:space="preserve">Objects and Arrays are reference </w:t>
+      </w:r>
+      <w:proofErr w:type="gramStart"/>
+      <w:r>
+        <w:t>type</w:t>
+      </w:r>
+      <w:proofErr w:type="gramEnd"/>
+    </w:p>
+    <w:p/>
+    <w:p>
+      <w:r>
+        <w:t xml:space="preserve">Day 2: </w:t>
+      </w:r>
+    </w:p>
+    <w:p>
+      <w:r>
+        <w:t xml:space="preserve">Components – React uses components to build pages. Each component will have its own html, </w:t>
+      </w:r>
+      <w:proofErr w:type="spellStart"/>
+      <w:r>
+        <w:t>css</w:t>
+      </w:r>
+      <w:proofErr w:type="spellEnd"/>
+      <w:r>
+        <w:t>, and logic. The CSS is more of an afterthought.</w:t>
+      </w:r>
+    </w:p>
+    <w:p>
+      <w:r>
+        <w:t xml:space="preserve">React uses a declarative approach – you are defining the desired end/target state(s). React will figure out the DOM updates behind the </w:t>
+      </w:r>
+      <w:proofErr w:type="gramStart"/>
+      <w:r>
+        <w:t>scenes</w:t>
+      </w:r>
+      <w:proofErr w:type="gramEnd"/>
+    </w:p>
+    <w:p>
+      <w:r>
+        <w:t xml:space="preserve">React code is just </w:t>
+      </w:r>
+      <w:proofErr w:type="spellStart"/>
+      <w:r>
+        <w:t>Javascript</w:t>
+      </w:r>
+      <w:proofErr w:type="spellEnd"/>
+      <w:r>
+        <w:t xml:space="preserve"> with some special syntax for </w:t>
+      </w:r>
+      <w:proofErr w:type="gramStart"/>
+      <w:r>
+        <w:t>React</w:t>
+      </w:r>
+      <w:proofErr w:type="gramEnd"/>
+    </w:p>
+    <w:p>
+      <w:r>
+        <w:t>Index.js will hold the code which is executed initially upon page load</w:t>
+      </w:r>
+    </w:p>
+    <w:p>
+      <w:r>
+        <w:t>JSX syntax is simplified html – gets converted behind the scenes to code that works for the browser (look at sources in dev tools)</w:t>
+      </w:r>
+    </w:p>
+    <w:p>
+      <w:r>
+        <w:t xml:space="preserve">The App component will stay in the </w:t>
+      </w:r>
+      <w:proofErr w:type="spellStart"/>
+      <w:r>
+        <w:t>src</w:t>
+      </w:r>
+      <w:proofErr w:type="spellEnd"/>
+      <w:r>
+        <w:t xml:space="preserve"> directory, but all other components will be put in a components folder. With react we are basically making a component tree, components will be nested within each other and all are eventually nested in the App.js component.</w:t>
+      </w:r>
+    </w:p>
+    <w:p>
+      <w:r>
+        <w:t>Best practice to have app files be in upper case form where the first letter of every word is capitalized.</w:t>
+      </w:r>
+    </w:p>
+    <w:p>
+      <w:r>
+        <w:t xml:space="preserve">Steps: </w:t>
+      </w:r>
+    </w:p>
+    <w:p>
+      <w:pPr>
+        <w:pStyle w:val="ListParagraph"/>
+        <w:numPr>
+          <w:ilvl w:val="0"/>
+          <w:numId w:val="6"/>
+        </w:numPr>
+      </w:pPr>
+      <w:r>
+        <w:t>Create a Component</w:t>
+      </w:r>
+    </w:p>
+    <w:p>
+      <w:pPr>
+        <w:pStyle w:val="ListParagraph"/>
+        <w:numPr>
+          <w:ilvl w:val="0"/>
+          <w:numId w:val="6"/>
+        </w:numPr>
+      </w:pPr>
+      <w:r>
+        <w:t>Export Component</w:t>
+      </w:r>
+    </w:p>
+    <w:p>
+      <w:pPr>
+        <w:pStyle w:val="ListParagraph"/>
+        <w:numPr>
+          <w:ilvl w:val="0"/>
+          <w:numId w:val="6"/>
+        </w:numPr>
+      </w:pPr>
+      <w:r>
+        <w:t xml:space="preserve">Import Component and use </w:t>
+      </w:r>
+      <w:proofErr w:type="gramStart"/>
+      <w:r>
+        <w:t>it</w:t>
+      </w:r>
+      <w:proofErr w:type="gramEnd"/>
+    </w:p>
+    <w:p>
+      <w:r>
+        <w:t xml:space="preserve">Props – allow for transfer of data between </w:t>
+      </w:r>
+      <w:proofErr w:type="gramStart"/>
+      <w:r>
+        <w:t>files</w:t>
+      </w:r>
+      <w:proofErr w:type="gramEnd"/>
+    </w:p>
+    <w:p>
+      <w:r>
+        <w:t xml:space="preserve">Card Components can be built to add repeated styling to multiple other </w:t>
+      </w:r>
+      <w:proofErr w:type="gramStart"/>
+      <w:r>
+        <w:t>components</w:t>
+      </w:r>
+      <w:proofErr w:type="gramEnd"/>
+    </w:p>
+    <w:p>
+      <w:r>
+        <w:t xml:space="preserve">JSX Notes: </w:t>
+      </w:r>
+    </w:p>
+    <w:p>
+      <w:pPr>
+        <w:pStyle w:val="ListParagraph"/>
+        <w:numPr>
+          <w:ilvl w:val="0"/>
+          <w:numId w:val="7"/>
+        </w:numPr>
+      </w:pPr>
+      <w:r>
         <w:lastRenderedPageBreak/>
-        <w:t>New class syntax</w:t>
-      </w:r>
-    </w:p>
-    <w:p>
-      <w:pPr>
-        <w:pStyle w:val="ListParagraph"/>
-        <w:numPr>
-          <w:ilvl w:val="0"/>
-          <w:numId w:val="3"/>
-        </w:numPr>
-      </w:pPr>
-      <w:r>
-        <w:t xml:space="preserve">Spread and Rest </w:t>
-      </w:r>
-      <w:proofErr w:type="gramStart"/>
-      <w:r>
-        <w:t>operator</w:t>
-      </w:r>
-      <w:proofErr w:type="gramEnd"/>
-    </w:p>
-    <w:p>
-      <w:pPr>
-        <w:pStyle w:val="ListParagraph"/>
-        <w:numPr>
-          <w:ilvl w:val="0"/>
-          <w:numId w:val="3"/>
-        </w:numPr>
-      </w:pPr>
-      <w:r>
-        <w:t xml:space="preserve">Objects and Arrays are reference </w:t>
-      </w:r>
-      <w:proofErr w:type="gramStart"/>
-      <w:r>
-        <w:t>type</w:t>
-      </w:r>
-      <w:proofErr w:type="gramEnd"/>
+        <w:t xml:space="preserve">React used to need to be imported to every file that used JSX, no longer an issue with the dependencies </w:t>
+      </w:r>
+      <w:proofErr w:type="gramStart"/>
+      <w:r>
+        <w:t>included</w:t>
+      </w:r>
+      <w:proofErr w:type="gramEnd"/>
+    </w:p>
+    <w:p>
+      <w:pPr>
+        <w:pStyle w:val="ListParagraph"/>
+        <w:numPr>
+          <w:ilvl w:val="0"/>
+          <w:numId w:val="7"/>
+        </w:numPr>
+      </w:pPr>
+      <w:r>
+        <w:t>JSX code is just syntactic sugar, under the hood it gets transformed</w:t>
+      </w:r>
+      <w:r>
+        <w:t>.</w:t>
+      </w:r>
     </w:p>
     <w:p/>
     <w:p>
       <w:r>
-        <w:t xml:space="preserve">Day 2: </w:t>
-      </w:r>
-    </w:p>
-    <w:p>
-      <w:r>
-        <w:t xml:space="preserve">Components – React uses components to build pages. Each component will have its own html, </w:t>
-      </w:r>
-      <w:proofErr w:type="spellStart"/>
-      <w:r>
-        <w:t>css</w:t>
-      </w:r>
-      <w:proofErr w:type="spellEnd"/>
-      <w:r>
-        <w:t>, and logic. The CSS is more of an afterthought.</w:t>
-      </w:r>
-    </w:p>
-    <w:p>
-      <w:r>
-        <w:t xml:space="preserve">React uses a declarative approach – you are defining the desired end/target state(s). React will figure out the DOM updates behind the </w:t>
-      </w:r>
-      <w:proofErr w:type="gramStart"/>
-      <w:r>
-        <w:t>scenes</w:t>
-      </w:r>
-      <w:proofErr w:type="gramEnd"/>
-    </w:p>
-    <w:p>
-      <w:r>
-        <w:t xml:space="preserve">React code is just </w:t>
-      </w:r>
-      <w:proofErr w:type="spellStart"/>
-      <w:r>
-        <w:t>Javascript</w:t>
-      </w:r>
-      <w:proofErr w:type="spellEnd"/>
-      <w:r>
-        <w:t xml:space="preserve"> with some special syntax for </w:t>
-      </w:r>
-      <w:proofErr w:type="gramStart"/>
-      <w:r>
-        <w:t>React</w:t>
-      </w:r>
-      <w:proofErr w:type="gramEnd"/>
-    </w:p>
-    <w:p>
-      <w:r>
-        <w:t>Index.js will hold the code which is executed initially upon page load</w:t>
-      </w:r>
-    </w:p>
-    <w:p>
-      <w:r>
-        <w:t>JSX syntax is simplified html – gets converted behind the scenes to code that works for the browser (look at sources in dev tools)</w:t>
-      </w:r>
-    </w:p>
-    <w:p>
-      <w:r>
-        <w:t xml:space="preserve">The App component will stay in the </w:t>
-      </w:r>
-      <w:proofErr w:type="spellStart"/>
-      <w:r>
-        <w:t>src</w:t>
-      </w:r>
-      <w:proofErr w:type="spellEnd"/>
-      <w:r>
-        <w:t xml:space="preserve"> directory, but all other components will be put in a components folder. With react we are basically making a component tree, components will be nested within each other and all are eventually nested in the App.js component.</w:t>
-      </w:r>
-    </w:p>
-    <w:p>
-      <w:r>
-        <w:t>Best practice to have app files be in upper case form where the first letter of every word is capitalized.</w:t>
-      </w:r>
-    </w:p>
-    <w:p>
-      <w:r>
-        <w:t xml:space="preserve">Steps: </w:t>
-      </w:r>
-    </w:p>
-    <w:p>
-      <w:pPr>
-        <w:pStyle w:val="ListParagraph"/>
-        <w:numPr>
-          <w:ilvl w:val="0"/>
-          <w:numId w:val="6"/>
-        </w:numPr>
-      </w:pPr>
-      <w:r>
-        <w:t>Create a Component</w:t>
-      </w:r>
-    </w:p>
-    <w:p>
-      <w:pPr>
-        <w:pStyle w:val="ListParagraph"/>
-        <w:numPr>
-          <w:ilvl w:val="0"/>
-          <w:numId w:val="6"/>
-        </w:numPr>
-      </w:pPr>
-      <w:r>
-        <w:t>Export Component</w:t>
-      </w:r>
-    </w:p>
-    <w:p>
-      <w:pPr>
-        <w:pStyle w:val="ListParagraph"/>
-        <w:numPr>
-          <w:ilvl w:val="0"/>
-          <w:numId w:val="6"/>
-        </w:numPr>
-      </w:pPr>
-      <w:r>
-        <w:t xml:space="preserve">Import Component and use </w:t>
-      </w:r>
-      <w:proofErr w:type="gramStart"/>
-      <w:r>
-        <w:t>it</w:t>
-      </w:r>
-      <w:proofErr w:type="gramEnd"/>
-    </w:p>
-    <w:p>
-      <w:r>
-        <w:t xml:space="preserve">Props – allow for transfer of data between </w:t>
-      </w:r>
-      <w:proofErr w:type="gramStart"/>
-      <w:r>
-        <w:t>files</w:t>
-      </w:r>
-      <w:proofErr w:type="gramEnd"/>
-    </w:p>
-    <w:p>
-      <w:r>
-        <w:t xml:space="preserve">Card Components can be built to add repeated styling to multiple other </w:t>
-      </w:r>
-      <w:proofErr w:type="gramStart"/>
-      <w:r>
-        <w:t>components</w:t>
-      </w:r>
-      <w:proofErr w:type="gramEnd"/>
-    </w:p>
-    <w:p>
-      <w:r>
-        <w:t xml:space="preserve">JSX Notes: </w:t>
-      </w:r>
-    </w:p>
-    <w:p>
-      <w:pPr>
-        <w:pStyle w:val="ListParagraph"/>
-        <w:numPr>
-          <w:ilvl w:val="0"/>
-          <w:numId w:val="7"/>
-        </w:numPr>
-      </w:pPr>
-      <w:r>
-        <w:t xml:space="preserve">React used to need to be imported to every file that used JSX, no longer an issue with the dependencies </w:t>
-      </w:r>
-      <w:proofErr w:type="gramStart"/>
-      <w:r>
-        <w:t>included</w:t>
-      </w:r>
-      <w:proofErr w:type="gramEnd"/>
-    </w:p>
-    <w:p>
-      <w:pPr>
-        <w:pStyle w:val="ListParagraph"/>
-        <w:numPr>
-          <w:ilvl w:val="0"/>
-          <w:numId w:val="7"/>
-        </w:numPr>
-      </w:pPr>
-      <w:r>
-        <w:t>JSX code is just syntactic sugar, under the hood it gets transformed</w:t>
-      </w:r>
-      <w:r>
-        <w:t>.</w:t>
-      </w:r>
-    </w:p>
-    <w:p/>
-    <w:p>
-      <w:r>
         <w:t>Day 3:</w:t>
       </w:r>
     </w:p>
@@ -730,7 +811,6 @@
     </w:p>
     <w:p>
       <w:r>
-        <w:lastRenderedPageBreak/>
         <w:t>State is a way for react to know that something has changed and component should be re-evaluated.</w:t>
       </w:r>
     </w:p>
@@ -1084,6 +1164,7 @@
         </w:numPr>
       </w:pPr>
       <w:r>
+        <w:lastRenderedPageBreak/>
         <w:t>Second,  declare the set function and input a new function</w:t>
       </w:r>
     </w:p>
@@ -1225,7 +1306,6 @@
         </w:numPr>
       </w:pPr>
       <w:r>
-        <w:lastRenderedPageBreak/>
         <w:t xml:space="preserve">Second, at the end of the </w:t>
       </w:r>
       <w:proofErr w:type="spellStart"/>
@@ -1410,65 +1490,1084 @@
       </w:r>
     </w:p>
     <w:p/>
+    <w:p>
+      <w:r>
+        <w:t>Day 4:</w:t>
+      </w:r>
+    </w:p>
+    <w:p>
+      <w:r>
+        <w:t>Adding a list</w:t>
+      </w:r>
+    </w:p>
+    <w:p>
+      <w:pPr>
+        <w:pStyle w:val="ListParagraph"/>
+        <w:numPr>
+          <w:ilvl w:val="0"/>
+          <w:numId w:val="15"/>
+        </w:numPr>
+      </w:pPr>
+      <w:r>
+        <w:t>At the component that is generating the JSX</w:t>
+      </w:r>
+    </w:p>
+    <w:p>
+      <w:pPr>
+        <w:pStyle w:val="ListParagraph"/>
+        <w:numPr>
+          <w:ilvl w:val="1"/>
+          <w:numId w:val="15"/>
+        </w:numPr>
+      </w:pPr>
+      <w:r>
+        <w:t>Grab the props and use .map</w:t>
+      </w:r>
+    </w:p>
+    <w:p>
+      <w:pPr>
+        <w:pStyle w:val="ListParagraph"/>
+        <w:numPr>
+          <w:ilvl w:val="1"/>
+          <w:numId w:val="15"/>
+        </w:numPr>
+      </w:pPr>
+      <w:r>
+        <w:t xml:space="preserve">For each item, plug it into the desired JSX to be </w:t>
+      </w:r>
+      <w:proofErr w:type="gramStart"/>
+      <w:r>
+        <w:t>returned</w:t>
+      </w:r>
+      <w:proofErr w:type="gramEnd"/>
+    </w:p>
+    <w:p>
+      <w:pPr>
+        <w:pStyle w:val="ListParagraph"/>
+        <w:numPr>
+          <w:ilvl w:val="1"/>
+          <w:numId w:val="15"/>
+        </w:numPr>
+      </w:pPr>
+      <w:r>
+        <w:t>This will get the initial list to display, but will not update with changes</w:t>
+      </w:r>
+    </w:p>
+    <w:p>
+      <w:pPr>
+        <w:pStyle w:val="ListParagraph"/>
+        <w:numPr>
+          <w:ilvl w:val="0"/>
+          <w:numId w:val="15"/>
+        </w:numPr>
+      </w:pPr>
+      <w:r>
+        <w:t>At the parent of the JSX</w:t>
+      </w:r>
+    </w:p>
+    <w:p>
+      <w:pPr>
+        <w:pStyle w:val="ListParagraph"/>
+        <w:numPr>
+          <w:ilvl w:val="1"/>
+          <w:numId w:val="15"/>
+        </w:numPr>
+      </w:pPr>
+      <w:r>
+        <w:lastRenderedPageBreak/>
+        <w:t xml:space="preserve">Initialize </w:t>
+      </w:r>
+      <w:proofErr w:type="gramStart"/>
+      <w:r>
+        <w:t>state</w:t>
+      </w:r>
+      <w:proofErr w:type="gramEnd"/>
+    </w:p>
+    <w:p>
+      <w:pPr>
+        <w:pStyle w:val="ListParagraph"/>
+        <w:numPr>
+          <w:ilvl w:val="1"/>
+          <w:numId w:val="15"/>
+        </w:numPr>
+      </w:pPr>
+      <w:r>
+        <w:t xml:space="preserve">Call </w:t>
+      </w:r>
+      <w:proofErr w:type="spellStart"/>
+      <w:r>
+        <w:t>useState</w:t>
+      </w:r>
+      <w:proofErr w:type="spellEnd"/>
+      <w:r>
+        <w:t xml:space="preserve"> with the initial data</w:t>
+      </w:r>
+    </w:p>
+    <w:p>
+      <w:pPr>
+        <w:pStyle w:val="ListParagraph"/>
+        <w:numPr>
+          <w:ilvl w:val="1"/>
+          <w:numId w:val="15"/>
+        </w:numPr>
+      </w:pPr>
+      <w:r>
+        <w:t xml:space="preserve">In the </w:t>
+      </w:r>
+      <w:proofErr w:type="spellStart"/>
+      <w:r>
+        <w:t>newDataHandler</w:t>
+      </w:r>
+      <w:proofErr w:type="spellEnd"/>
+      <w:r>
+        <w:t xml:space="preserve"> function add the new data to the initial data</w:t>
+      </w:r>
+    </w:p>
+    <w:p>
+      <w:pPr>
+        <w:pStyle w:val="ListParagraph"/>
+        <w:numPr>
+          <w:ilvl w:val="2"/>
+          <w:numId w:val="15"/>
+        </w:numPr>
+      </w:pPr>
+      <w:r>
+        <w:t xml:space="preserve">Make sure to use function format due to dependency on initial </w:t>
+      </w:r>
+      <w:proofErr w:type="gramStart"/>
+      <w:r>
+        <w:t>data</w:t>
+      </w:r>
+      <w:proofErr w:type="gramEnd"/>
+    </w:p>
+    <w:p>
+      <w:pPr>
+        <w:pStyle w:val="ListParagraph"/>
+        <w:numPr>
+          <w:ilvl w:val="0"/>
+          <w:numId w:val="15"/>
+        </w:numPr>
+      </w:pPr>
+      <w:r>
+        <w:t xml:space="preserve">Be sure to add the “key” prop to the .map </w:t>
+      </w:r>
+      <w:proofErr w:type="gramStart"/>
+      <w:r>
+        <w:t>JSX</w:t>
+      </w:r>
+      <w:proofErr w:type="gramEnd"/>
+    </w:p>
+    <w:p>
+      <w:pPr>
+        <w:pStyle w:val="ListParagraph"/>
+        <w:numPr>
+          <w:ilvl w:val="1"/>
+          <w:numId w:val="15"/>
+        </w:numPr>
+      </w:pPr>
+      <w:r>
+        <w:t>Key should be set equal to a unique identifier</w:t>
+      </w:r>
+    </w:p>
+    <w:p>
+      <w:pPr>
+        <w:pStyle w:val="ListParagraph"/>
+        <w:numPr>
+          <w:ilvl w:val="1"/>
+          <w:numId w:val="15"/>
+        </w:numPr>
+      </w:pPr>
+      <w:r>
+        <w:t>This allows React to render the list items in the correct locations with minimal action.</w:t>
+      </w:r>
+    </w:p>
+    <w:p>
+      <w:r>
+        <w:t>Methods can be used to filter or modify data as needed as long as all needed data is present in the given component – filtering by year</w:t>
+      </w:r>
+    </w:p>
+    <w:p>
+      <w:r>
+        <w:t>Ternary Expressions can be used in line to add conditional statements (</w:t>
+      </w:r>
+      <w:proofErr w:type="spellStart"/>
+      <w:r>
+        <w:t>ie</w:t>
+      </w:r>
+      <w:proofErr w:type="spellEnd"/>
+      <w:r>
+        <w:t>. Checking length of array? Does data exist? )</w:t>
+      </w:r>
+    </w:p>
+    <w:p>
+      <w:r>
+        <w:t xml:space="preserve">JSX can be stored </w:t>
+      </w:r>
+      <w:proofErr w:type="gramStart"/>
+      <w:r>
+        <w:t>In</w:t>
+      </w:r>
+      <w:proofErr w:type="gramEnd"/>
+      <w:r>
+        <w:t xml:space="preserve"> variables outside of return. Using this with a conditional outside of return you can set a variable to whatever JSX will be the result. This leads to a much cleaner JSX snippet in the actual return and will usually be more readable.</w:t>
+      </w:r>
+    </w:p>
+    <w:p>
+      <w:r>
+        <w:t>Conditional Part can be moved to its own component. If this is done then they entire JSX return can be rewritten and helps simplify parent component</w:t>
+      </w:r>
+    </w:p>
+    <w:p>
+      <w:r>
+        <w:t xml:space="preserve">Making a form display </w:t>
+      </w:r>
+      <w:proofErr w:type="gramStart"/>
+      <w:r>
+        <w:t>Conditionally</w:t>
+      </w:r>
+      <w:proofErr w:type="gramEnd"/>
+    </w:p>
+    <w:p>
+      <w:pPr>
+        <w:pStyle w:val="ListParagraph"/>
+        <w:numPr>
+          <w:ilvl w:val="0"/>
+          <w:numId w:val="16"/>
+        </w:numPr>
+      </w:pPr>
+      <w:r>
+        <w:t>Initialize state on the parent component of the form and create a true/false state.</w:t>
+      </w:r>
+    </w:p>
+    <w:p>
+      <w:pPr>
+        <w:pStyle w:val="ListParagraph"/>
+        <w:numPr>
+          <w:ilvl w:val="1"/>
+          <w:numId w:val="16"/>
+        </w:numPr>
+      </w:pPr>
+      <w:r>
+        <w:t xml:space="preserve">In this case we have </w:t>
+      </w:r>
+      <w:proofErr w:type="spellStart"/>
+      <w:r>
+        <w:t>isEditing</w:t>
+      </w:r>
+      <w:proofErr w:type="spellEnd"/>
+      <w:r>
+        <w:t xml:space="preserve"> and initially it is equal to false.</w:t>
+      </w:r>
+    </w:p>
+    <w:p>
+      <w:pPr>
+        <w:pStyle w:val="ListParagraph"/>
+        <w:numPr>
+          <w:ilvl w:val="0"/>
+          <w:numId w:val="16"/>
+        </w:numPr>
+      </w:pPr>
+      <w:r>
+        <w:t xml:space="preserve">Create two </w:t>
+      </w:r>
+      <w:proofErr w:type="gramStart"/>
+      <w:r>
+        <w:t>handlers</w:t>
+      </w:r>
+      <w:proofErr w:type="gramEnd"/>
+    </w:p>
+    <w:p>
+      <w:pPr>
+        <w:pStyle w:val="ListParagraph"/>
+        <w:numPr>
+          <w:ilvl w:val="1"/>
+          <w:numId w:val="16"/>
+        </w:numPr>
+      </w:pPr>
+      <w:r>
+        <w:t xml:space="preserve">Start editing – sets value to </w:t>
+      </w:r>
+      <w:proofErr w:type="gramStart"/>
+      <w:r>
+        <w:t>true</w:t>
+      </w:r>
+      <w:proofErr w:type="gramEnd"/>
+    </w:p>
+    <w:p>
+      <w:pPr>
+        <w:pStyle w:val="ListParagraph"/>
+        <w:numPr>
+          <w:ilvl w:val="1"/>
+          <w:numId w:val="16"/>
+        </w:numPr>
+      </w:pPr>
+      <w:r>
+        <w:t xml:space="preserve">Stop editing – sets value to </w:t>
+      </w:r>
+      <w:proofErr w:type="gramStart"/>
+      <w:r>
+        <w:t>false</w:t>
+      </w:r>
+      <w:proofErr w:type="gramEnd"/>
+    </w:p>
+    <w:p>
+      <w:pPr>
+        <w:pStyle w:val="ListParagraph"/>
+        <w:numPr>
+          <w:ilvl w:val="0"/>
+          <w:numId w:val="16"/>
+        </w:numPr>
+      </w:pPr>
+      <w:r>
+        <w:t>In the JSX put conditionals on the elements</w:t>
+      </w:r>
+    </w:p>
+    <w:p>
+      <w:pPr>
+        <w:pStyle w:val="ListParagraph"/>
+        <w:numPr>
+          <w:ilvl w:val="1"/>
+          <w:numId w:val="16"/>
+        </w:numPr>
+      </w:pPr>
+      <w:r>
+        <w:t xml:space="preserve">Wrap in dynamic tags, and use condition &amp;&amp; JSX </w:t>
+      </w:r>
+      <w:proofErr w:type="gramStart"/>
+      <w:r>
+        <w:t>text</w:t>
+      </w:r>
+      <w:proofErr w:type="gramEnd"/>
+    </w:p>
+    <w:p>
+      <w:pPr>
+        <w:pStyle w:val="ListParagraph"/>
+        <w:numPr>
+          <w:ilvl w:val="0"/>
+          <w:numId w:val="16"/>
+        </w:numPr>
+      </w:pPr>
+      <w:r>
+        <w:t xml:space="preserve">On the form JSX add a prop to pass the </w:t>
+      </w:r>
+      <w:proofErr w:type="spellStart"/>
+      <w:r>
+        <w:t>stopEditing</w:t>
+      </w:r>
+      <w:proofErr w:type="spellEnd"/>
+      <w:r>
+        <w:t xml:space="preserve"> function to the form</w:t>
+      </w:r>
+    </w:p>
+    <w:p>
+      <w:pPr>
+        <w:pStyle w:val="ListParagraph"/>
+        <w:numPr>
+          <w:ilvl w:val="1"/>
+          <w:numId w:val="16"/>
+        </w:numPr>
+      </w:pPr>
+      <w:r>
+        <w:t xml:space="preserve">On the form component, add a button and </w:t>
+      </w:r>
+      <w:proofErr w:type="spellStart"/>
+      <w:r>
+        <w:t>onClick</w:t>
+      </w:r>
+      <w:proofErr w:type="spellEnd"/>
+      <w:r>
+        <w:t xml:space="preserve"> to call passed </w:t>
+      </w:r>
+      <w:proofErr w:type="gramStart"/>
+      <w:r>
+        <w:t>function</w:t>
+      </w:r>
+      <w:proofErr w:type="gramEnd"/>
+    </w:p>
+    <w:p>
+      <w:r>
+        <w:t>Making a Chart</w:t>
+      </w:r>
+    </w:p>
+    <w:p>
+      <w:pPr>
+        <w:pStyle w:val="ListParagraph"/>
+        <w:numPr>
+          <w:ilvl w:val="0"/>
+          <w:numId w:val="17"/>
+        </w:numPr>
+      </w:pPr>
+      <w:r>
+        <w:t xml:space="preserve">Created a component folder with two components, Chart and </w:t>
+      </w:r>
+      <w:proofErr w:type="spellStart"/>
+      <w:r>
+        <w:t>ChartBars</w:t>
+      </w:r>
+      <w:proofErr w:type="spellEnd"/>
+    </w:p>
+    <w:p>
+      <w:pPr>
+        <w:pStyle w:val="ListParagraph"/>
+        <w:numPr>
+          <w:ilvl w:val="1"/>
+          <w:numId w:val="17"/>
+        </w:numPr>
+      </w:pPr>
+      <w:r>
+        <w:t xml:space="preserve">Chart is the container for the bars, we use props to receive the </w:t>
+      </w:r>
+      <w:proofErr w:type="spellStart"/>
+      <w:r>
+        <w:t>dataPoints</w:t>
+      </w:r>
+      <w:proofErr w:type="spellEnd"/>
+      <w:r>
+        <w:t xml:space="preserve"> from another new </w:t>
+      </w:r>
+      <w:proofErr w:type="spellStart"/>
+      <w:r>
+        <w:t>ExpensesChart</w:t>
+      </w:r>
+      <w:proofErr w:type="spellEnd"/>
+      <w:r>
+        <w:t xml:space="preserve"> component in the expenses folder.</w:t>
+      </w:r>
+    </w:p>
+    <w:p>
+      <w:pPr>
+        <w:pStyle w:val="ListParagraph"/>
+        <w:numPr>
+          <w:ilvl w:val="0"/>
+          <w:numId w:val="17"/>
+        </w:numPr>
+      </w:pPr>
+      <w:r>
+        <w:t xml:space="preserve">Expenses passes the filtered data to the </w:t>
+      </w:r>
+      <w:proofErr w:type="spellStart"/>
+      <w:r>
+        <w:t>ExpensesChart</w:t>
+      </w:r>
+      <w:proofErr w:type="spellEnd"/>
+      <w:r>
+        <w:t xml:space="preserve"> </w:t>
+      </w:r>
+      <w:proofErr w:type="gramStart"/>
+      <w:r>
+        <w:t>component</w:t>
+      </w:r>
+      <w:proofErr w:type="gramEnd"/>
+    </w:p>
+    <w:p>
+      <w:pPr>
+        <w:pStyle w:val="ListParagraph"/>
+        <w:numPr>
+          <w:ilvl w:val="0"/>
+          <w:numId w:val="17"/>
+        </w:numPr>
+      </w:pPr>
+      <w:proofErr w:type="spellStart"/>
+      <w:r>
+        <w:t>ExpenesesChart</w:t>
+      </w:r>
+      <w:proofErr w:type="spellEnd"/>
+      <w:r>
+        <w:t xml:space="preserve"> turns that data into </w:t>
+      </w:r>
+      <w:proofErr w:type="spellStart"/>
+      <w:r>
+        <w:t>dataPoints</w:t>
+      </w:r>
+      <w:proofErr w:type="spellEnd"/>
+      <w:r>
+        <w:t xml:space="preserve"> and sends them to </w:t>
+      </w:r>
+      <w:proofErr w:type="gramStart"/>
+      <w:r>
+        <w:t>Chart</w:t>
+      </w:r>
+      <w:proofErr w:type="gramEnd"/>
+    </w:p>
+    <w:p>
+      <w:pPr>
+        <w:pStyle w:val="ListParagraph"/>
+        <w:numPr>
+          <w:ilvl w:val="0"/>
+          <w:numId w:val="17"/>
+        </w:numPr>
+      </w:pPr>
+      <w:r>
+        <w:t xml:space="preserve">Chart handles the data and creates </w:t>
+      </w:r>
+      <w:proofErr w:type="spellStart"/>
+      <w:r>
+        <w:t>ChartBar</w:t>
+      </w:r>
+      <w:proofErr w:type="spellEnd"/>
+      <w:r>
+        <w:t xml:space="preserve"> elements by mapping it.</w:t>
+      </w:r>
+    </w:p>
     <w:p/>
+    <w:p>
+      <w:pPr>
+        <w:rPr>
+          <w:b/>
+          <w:bCs/>
+        </w:rPr>
+      </w:pPr>
+      <w:r>
+        <w:rPr>
+          <w:b/>
+          <w:bCs/>
+        </w:rPr>
+        <w:t>React Styling</w:t>
+      </w:r>
+    </w:p>
+    <w:p>
+      <w:r>
+        <w:t>Dynamic Inline Styling:</w:t>
+      </w:r>
+    </w:p>
+    <w:p>
+      <w:pPr>
+        <w:pStyle w:val="ListParagraph"/>
+        <w:numPr>
+          <w:ilvl w:val="0"/>
+          <w:numId w:val="19"/>
+        </w:numPr>
+      </w:pPr>
+      <w:r>
+        <w:t xml:space="preserve">Initialize a state for valid vs invalid </w:t>
+      </w:r>
+      <w:proofErr w:type="gramStart"/>
+      <w:r>
+        <w:t>input</w:t>
+      </w:r>
+      <w:proofErr w:type="gramEnd"/>
+    </w:p>
+    <w:p>
+      <w:pPr>
+        <w:pStyle w:val="ListParagraph"/>
+        <w:numPr>
+          <w:ilvl w:val="0"/>
+          <w:numId w:val="19"/>
+        </w:numPr>
+      </w:pPr>
+      <w:r>
+        <w:lastRenderedPageBreak/>
+        <w:t>In a JSX element the style attribute can be used. Set it equal to {} and it takes an object so final line will look like style={{color: ‘red’}}</w:t>
+      </w:r>
+    </w:p>
+    <w:p>
+      <w:pPr>
+        <w:pStyle w:val="ListParagraph"/>
+        <w:numPr>
+          <w:ilvl w:val="1"/>
+          <w:numId w:val="19"/>
+        </w:numPr>
+      </w:pPr>
+      <w:r>
+        <w:t xml:space="preserve">A ternary can be used to define two different styles </w:t>
+      </w:r>
+      <w:proofErr w:type="gramStart"/>
+      <w:r>
+        <w:t>states</w:t>
+      </w:r>
+      <w:proofErr w:type="gramEnd"/>
+    </w:p>
+    <w:p>
+      <w:pPr>
+        <w:pStyle w:val="ListParagraph"/>
+        <w:numPr>
+          <w:ilvl w:val="1"/>
+          <w:numId w:val="19"/>
+        </w:numPr>
+      </w:pPr>
+      <w:r>
+        <w:t>Style={{color: !</w:t>
+      </w:r>
+      <w:proofErr w:type="spellStart"/>
+      <w:r>
+        <w:t>isValid</w:t>
+      </w:r>
+      <w:proofErr w:type="spellEnd"/>
+      <w:r>
+        <w:t xml:space="preserve"> ? ‘red’ : ‘black’}}</w:t>
+      </w:r>
+    </w:p>
+    <w:p>
+      <w:pPr>
+        <w:pStyle w:val="ListParagraph"/>
+        <w:numPr>
+          <w:ilvl w:val="0"/>
+          <w:numId w:val="19"/>
+        </w:numPr>
+      </w:pPr>
+      <w:r>
+        <w:t xml:space="preserve">In the submit handler have the state trigger to false if conditions are not met – this will trigger that styling </w:t>
+      </w:r>
+      <w:proofErr w:type="gramStart"/>
+      <w:r>
+        <w:t>state</w:t>
+      </w:r>
+      <w:proofErr w:type="gramEnd"/>
+    </w:p>
+    <w:p>
+      <w:pPr>
+        <w:pStyle w:val="ListParagraph"/>
+        <w:numPr>
+          <w:ilvl w:val="0"/>
+          <w:numId w:val="19"/>
+        </w:numPr>
+      </w:pPr>
+      <w:r>
+        <w:t xml:space="preserve">In the input tracker, have a quick check if </w:t>
+      </w:r>
+      <w:proofErr w:type="spellStart"/>
+      <w:r>
+        <w:t>event.target.value</w:t>
+      </w:r>
+      <w:proofErr w:type="spellEnd"/>
+      <w:r>
+        <w:t xml:space="preserve"> has a length, if yes then set </w:t>
+      </w:r>
+      <w:proofErr w:type="spellStart"/>
+      <w:r>
+        <w:t>isValid</w:t>
+      </w:r>
+      <w:proofErr w:type="spellEnd"/>
+      <w:r>
+        <w:t xml:space="preserve"> back to true to reset </w:t>
+      </w:r>
+      <w:proofErr w:type="spellStart"/>
+      <w:r>
+        <w:t>syling</w:t>
+      </w:r>
+      <w:proofErr w:type="spellEnd"/>
+    </w:p>
+    <w:p>
+      <w:pPr>
+        <w:pStyle w:val="ListParagraph"/>
+        <w:numPr>
+          <w:ilvl w:val="0"/>
+          <w:numId w:val="19"/>
+        </w:numPr>
+      </w:pPr>
+      <w:proofErr w:type="gramStart"/>
+      <w:r>
+        <w:t>No</w:t>
+      </w:r>
+      <w:proofErr w:type="gramEnd"/>
+      <w:r>
+        <w:t xml:space="preserve"> a great method, should avoid inline styling.</w:t>
+      </w:r>
+    </w:p>
+    <w:p>
+      <w:r>
+        <w:t xml:space="preserve">Dynamic Class: </w:t>
+      </w:r>
+    </w:p>
+    <w:p>
+      <w:pPr>
+        <w:pStyle w:val="ListParagraph"/>
+        <w:numPr>
+          <w:ilvl w:val="0"/>
+          <w:numId w:val="21"/>
+        </w:numPr>
+      </w:pPr>
+      <w:r>
+        <w:t>Create a class in CSS for the different style state (</w:t>
+      </w:r>
+      <w:proofErr w:type="spellStart"/>
+      <w:r>
+        <w:t>ie</w:t>
+      </w:r>
+      <w:proofErr w:type="spellEnd"/>
+      <w:r>
+        <w:t>. Adding .invalid)</w:t>
+      </w:r>
+    </w:p>
+    <w:p>
+      <w:pPr>
+        <w:pStyle w:val="ListParagraph"/>
+        <w:numPr>
+          <w:ilvl w:val="0"/>
+          <w:numId w:val="21"/>
+        </w:numPr>
+      </w:pPr>
+      <w:r>
+        <w:t xml:space="preserve">In the JSX </w:t>
+      </w:r>
+      <w:proofErr w:type="spellStart"/>
+      <w:r>
+        <w:t>className</w:t>
+      </w:r>
+      <w:proofErr w:type="spellEnd"/>
+      <w:r>
+        <w:t xml:space="preserve"> us template literals inside a dynamic bracket (back </w:t>
+      </w:r>
+      <w:proofErr w:type="spellStart"/>
+      <w:r>
+        <w:t>tiks</w:t>
+      </w:r>
+      <w:proofErr w:type="spellEnd"/>
+      <w:r>
+        <w:t xml:space="preserve">) to insert the constant class, and a conditional class based of the previously used </w:t>
+      </w:r>
+      <w:proofErr w:type="spellStart"/>
+      <w:r>
+        <w:t>isValid</w:t>
+      </w:r>
+      <w:proofErr w:type="spellEnd"/>
+      <w:r>
+        <w:t>. If not, add class, else add empty string.</w:t>
+      </w:r>
+    </w:p>
+    <w:p>
+      <w:proofErr w:type="spellStart"/>
+      <w:r>
+        <w:t>Css</w:t>
+      </w:r>
+      <w:proofErr w:type="spellEnd"/>
+      <w:r>
+        <w:t xml:space="preserve"> selectors are not scoped, can become issue on larger </w:t>
+      </w:r>
+      <w:proofErr w:type="gramStart"/>
+      <w:r>
+        <w:t>projects</w:t>
+      </w:r>
+      <w:proofErr w:type="gramEnd"/>
+    </w:p>
+    <w:p>
+      <w:r>
+        <w:t>Solutions</w:t>
+      </w:r>
+    </w:p>
+    <w:p>
+      <w:r>
+        <w:t>Styled</w:t>
+      </w:r>
+    </w:p>
+    <w:p>
+      <w:r>
+        <w:t xml:space="preserve">Package called “Styled </w:t>
+      </w:r>
+      <w:proofErr w:type="gramStart"/>
+      <w:r>
+        <w:t>Components</w:t>
+      </w:r>
+      <w:proofErr w:type="gramEnd"/>
+      <w:r>
+        <w:t>”</w:t>
+      </w:r>
+    </w:p>
+    <w:p>
+      <w:pPr>
+        <w:ind w:firstLine="360"/>
+      </w:pPr>
+      <w:r>
+        <w:t xml:space="preserve">This will be used on UI components that are focused only on styling </w:t>
+      </w:r>
+      <w:proofErr w:type="gramStart"/>
+      <w:r>
+        <w:t>things</w:t>
+      </w:r>
+      <w:proofErr w:type="gramEnd"/>
+    </w:p>
+    <w:p>
+      <w:pPr>
+        <w:pStyle w:val="ListParagraph"/>
+        <w:numPr>
+          <w:ilvl w:val="0"/>
+          <w:numId w:val="22"/>
+        </w:numPr>
+      </w:pPr>
+      <w:r>
+        <w:t xml:space="preserve">Helps to build components with styles only attached to said </w:t>
+      </w:r>
+      <w:proofErr w:type="gramStart"/>
+      <w:r>
+        <w:t>component</w:t>
+      </w:r>
+      <w:proofErr w:type="gramEnd"/>
+    </w:p>
+    <w:p>
+      <w:pPr>
+        <w:pStyle w:val="ListParagraph"/>
+        <w:numPr>
+          <w:ilvl w:val="0"/>
+          <w:numId w:val="22"/>
+        </w:numPr>
+      </w:pPr>
+      <w:r>
+        <w:t>Install Package</w:t>
+      </w:r>
+    </w:p>
+    <w:p>
+      <w:pPr>
+        <w:pStyle w:val="ListParagraph"/>
+        <w:numPr>
+          <w:ilvl w:val="1"/>
+          <w:numId w:val="22"/>
+        </w:numPr>
+      </w:pPr>
+      <w:proofErr w:type="spellStart"/>
+      <w:r>
+        <w:t>Npm</w:t>
+      </w:r>
+      <w:proofErr w:type="spellEnd"/>
+      <w:r>
+        <w:t xml:space="preserve"> install –save styled-</w:t>
+      </w:r>
+      <w:proofErr w:type="gramStart"/>
+      <w:r>
+        <w:t>components</w:t>
+      </w:r>
+      <w:proofErr w:type="gramEnd"/>
+    </w:p>
+    <w:p>
+      <w:pPr>
+        <w:pStyle w:val="ListParagraph"/>
+        <w:numPr>
+          <w:ilvl w:val="0"/>
+          <w:numId w:val="22"/>
+        </w:numPr>
+      </w:pPr>
+      <w:r>
+        <w:t xml:space="preserve">Essentially declare the component = styled.(component type)`  insert </w:t>
+      </w:r>
+      <w:proofErr w:type="spellStart"/>
+      <w:r>
+        <w:t>css</w:t>
+      </w:r>
+      <w:proofErr w:type="spellEnd"/>
+      <w:r>
+        <w:t xml:space="preserve"> and adjust to package requirements `</w:t>
+      </w:r>
+    </w:p>
+    <w:p>
+      <w:pPr>
+        <w:pStyle w:val="ListParagraph"/>
+        <w:numPr>
+          <w:ilvl w:val="0"/>
+          <w:numId w:val="22"/>
+        </w:numPr>
+      </w:pPr>
+      <w:r>
+        <w:t xml:space="preserve">Can also be used on partial components, conditionals can still be added as a </w:t>
+      </w:r>
+      <w:proofErr w:type="spellStart"/>
+      <w:r>
+        <w:t>className</w:t>
+      </w:r>
+      <w:proofErr w:type="spellEnd"/>
+      <w:r>
+        <w:t xml:space="preserve"> </w:t>
+      </w:r>
+      <w:proofErr w:type="gramStart"/>
+      <w:r>
+        <w:t>prop</w:t>
+      </w:r>
+      <w:proofErr w:type="gramEnd"/>
+    </w:p>
+    <w:p>
+      <w:pPr>
+        <w:pStyle w:val="ListParagraph"/>
+        <w:numPr>
+          <w:ilvl w:val="0"/>
+          <w:numId w:val="22"/>
+        </w:numPr>
+      </w:pPr>
+      <w:r>
+        <w:t xml:space="preserve">Another way is to </w:t>
+      </w:r>
+      <w:r>
+        <w:t>apply props to the JSX and use conditionals in the declared styling</w:t>
+      </w:r>
+    </w:p>
+    <w:p>
+      <w:pPr>
+        <w:ind w:left="360"/>
+      </w:pPr>
+      <w:r>
+        <w:t>Media query can also be used to adjust styling for screen size</w:t>
+      </w:r>
+    </w:p>
+    <w:p>
+      <w:pPr>
+        <w:ind w:left="360"/>
+      </w:pPr>
+      <w:r>
+        <w:tab/>
+        <w:t>@media (style-condition: true) {</w:t>
+      </w:r>
+    </w:p>
+    <w:p>
+      <w:pPr>
+        <w:ind w:left="360"/>
+      </w:pPr>
+      <w:r>
+        <w:tab/>
+      </w:r>
+      <w:r>
+        <w:tab/>
+        <w:t>Styles</w:t>
+      </w:r>
+    </w:p>
+    <w:p>
+      <w:pPr>
+        <w:ind w:left="360"/>
+      </w:pPr>
+      <w:r>
+        <w:tab/>
+        <w:t>}</w:t>
+      </w:r>
+    </w:p>
+    <w:p>
+      <w:r>
+        <w:t>Another option:</w:t>
+      </w:r>
+    </w:p>
+    <w:p>
+      <w:r>
+        <w:t>CSS Modules</w:t>
+      </w:r>
+    </w:p>
+    <w:p>
+      <w:pPr>
+        <w:pStyle w:val="ListParagraph"/>
+        <w:numPr>
+          <w:ilvl w:val="0"/>
+          <w:numId w:val="23"/>
+        </w:numPr>
+      </w:pPr>
+      <w:r>
+        <w:t xml:space="preserve">To utilize, just import your </w:t>
+      </w:r>
+      <w:proofErr w:type="spellStart"/>
+      <w:r>
+        <w:t>css</w:t>
+      </w:r>
+      <w:proofErr w:type="spellEnd"/>
+      <w:r>
+        <w:t xml:space="preserve"> files a little </w:t>
+      </w:r>
+      <w:proofErr w:type="gramStart"/>
+      <w:r>
+        <w:t>differently</w:t>
+      </w:r>
+      <w:proofErr w:type="gramEnd"/>
+    </w:p>
+    <w:p>
+      <w:pPr>
+        <w:pStyle w:val="ListParagraph"/>
+        <w:numPr>
+          <w:ilvl w:val="1"/>
+          <w:numId w:val="23"/>
+        </w:numPr>
+      </w:pPr>
+      <w:r>
+        <w:t>Import styles (or “classes)  from ‘./Button.css’</w:t>
+      </w:r>
+    </w:p>
+    <w:p>
+      <w:pPr>
+        <w:pStyle w:val="ListParagraph"/>
+        <w:numPr>
+          <w:ilvl w:val="0"/>
+          <w:numId w:val="23"/>
+        </w:numPr>
+      </w:pPr>
+      <w:r>
+        <w:t xml:space="preserve">Replace </w:t>
+      </w:r>
+      <w:proofErr w:type="spellStart"/>
+      <w:r>
+        <w:t>classNames</w:t>
+      </w:r>
+      <w:proofErr w:type="spellEnd"/>
+      <w:r>
+        <w:t xml:space="preserve"> with {</w:t>
+      </w:r>
+      <w:proofErr w:type="spellStart"/>
+      <w:r>
+        <w:t>styles.class</w:t>
+      </w:r>
+      <w:proofErr w:type="spellEnd"/>
+      <w:r>
+        <w:t>}</w:t>
+      </w:r>
+    </w:p>
+    <w:p>
+      <w:pPr>
+        <w:pStyle w:val="ListParagraph"/>
+        <w:numPr>
+          <w:ilvl w:val="1"/>
+          <w:numId w:val="23"/>
+        </w:numPr>
+      </w:pPr>
+      <w:r>
+        <w:lastRenderedPageBreak/>
+        <w:t>Everything else is done like we did Dynamic Classes Previously</w:t>
+      </w:r>
+    </w:p>
     <w:p/>
+    <w:p>
+      <w:r>
+        <w:t>EOD NOTES:</w:t>
+      </w:r>
+    </w:p>
+    <w:p>
+      <w:r>
+        <w:t>Public folder:</w:t>
+      </w:r>
+    </w:p>
+    <w:p>
+      <w:r>
+        <w:t xml:space="preserve">Should replace README file that is created with react app with a README specific to the project you are working </w:t>
+      </w:r>
+      <w:proofErr w:type="gramStart"/>
+      <w:r>
+        <w:t>on</w:t>
+      </w:r>
+      <w:proofErr w:type="gramEnd"/>
+    </w:p>
+    <w:p>
+      <w:r>
+        <w:t xml:space="preserve">Replacing favicon.ico with a different image will change displayed image, just make sure image name is the </w:t>
+      </w:r>
+      <w:proofErr w:type="gramStart"/>
+      <w:r>
+        <w:t>same</w:t>
+      </w:r>
+      <w:proofErr w:type="gramEnd"/>
+    </w:p>
+    <w:p>
+      <w:r>
+        <w:t xml:space="preserve">Manifest place to declare information for wherever the code is being deployed – not really applicable to web </w:t>
+      </w:r>
+      <w:proofErr w:type="gramStart"/>
+      <w:r>
+        <w:t>applications</w:t>
+      </w:r>
+      <w:proofErr w:type="gramEnd"/>
+    </w:p>
+    <w:p>
+      <w:r>
+        <w:t xml:space="preserve">Robot.txt - declares rules for bots accessing your </w:t>
+      </w:r>
+      <w:proofErr w:type="gramStart"/>
+      <w:r>
+        <w:t>application</w:t>
+      </w:r>
+      <w:proofErr w:type="gramEnd"/>
+    </w:p>
     <w:p/>
-    <w:p/>
-    <w:p>
-      <w:r>
-        <w:t>EOD NOTES:</w:t>
-      </w:r>
-    </w:p>
-    <w:p>
-      <w:r>
-        <w:t>Public folder:</w:t>
-      </w:r>
-    </w:p>
-    <w:p>
-      <w:r>
-        <w:t xml:space="preserve">Should replace README file that is created with react app with a README specific to the project you are working </w:t>
-      </w:r>
-      <w:proofErr w:type="gramStart"/>
-      <w:r>
-        <w:t>on</w:t>
-      </w:r>
-      <w:proofErr w:type="gramEnd"/>
-    </w:p>
-    <w:p>
-      <w:r>
-        <w:t xml:space="preserve">Replacing favicon.ico with a different image will change displayed image, just make sure image name is the </w:t>
-      </w:r>
-      <w:proofErr w:type="gramStart"/>
-      <w:r>
-        <w:t>same</w:t>
-      </w:r>
-      <w:proofErr w:type="gramEnd"/>
-    </w:p>
-    <w:p>
-      <w:r>
-        <w:t xml:space="preserve">Manifest place to declare information for wherever the code is being deployed – not really applicable to web </w:t>
-      </w:r>
-      <w:proofErr w:type="gramStart"/>
-      <w:r>
-        <w:t>applications</w:t>
-      </w:r>
-      <w:proofErr w:type="gramEnd"/>
-    </w:p>
-    <w:p>
-      <w:r>
-        <w:t xml:space="preserve">Robot.txt - declares rules for bots accessing your </w:t>
-      </w:r>
-      <w:proofErr w:type="gramStart"/>
-      <w:r>
-        <w:t>application</w:t>
-      </w:r>
-      <w:proofErr w:type="gramEnd"/>
-    </w:p>
-    <w:p/>
-    <w:p>
-      <w:proofErr w:type="spellStart"/>
-      <w:r>
-        <w:lastRenderedPageBreak/>
+    <w:p>
+      <w:proofErr w:type="spellStart"/>
+      <w:r>
         <w:t>Src</w:t>
       </w:r>
       <w:proofErr w:type="spellEnd"/>
@@ -1767,6 +2866,119 @@
     </w:lvl>
   </w:abstractNum>
   <w:abstractNum w:abstractNumId="2" w15:restartNumberingAfterBreak="0">
+    <w:nsid w:val="05EC5C29"/>
+    <w:multiLevelType w:val="hybridMultilevel"/>
+    <w:tmpl w:val="BE4C1108"/>
+    <w:lvl w:ilvl="0" w:tplc="04090001">
+      <w:start w:val="1"/>
+      <w:numFmt w:val="bullet"/>
+      <w:lvlText w:val=""/>
+      <w:lvlJc w:val="left"/>
+      <w:pPr>
+        <w:ind w:left="720" w:hanging="360"/>
+      </w:pPr>
+      <w:rPr>
+        <w:rFonts w:ascii="Symbol" w:hAnsi="Symbol" w:hint="default"/>
+      </w:rPr>
+    </w:lvl>
+    <w:lvl w:ilvl="1" w:tplc="04090003">
+      <w:start w:val="1"/>
+      <w:numFmt w:val="bullet"/>
+      <w:lvlText w:val="o"/>
+      <w:lvlJc w:val="left"/>
+      <w:pPr>
+        <w:ind w:left="1440" w:hanging="360"/>
+      </w:pPr>
+      <w:rPr>
+        <w:rFonts w:ascii="Courier New" w:hAnsi="Courier New" w:cs="Courier New" w:hint="default"/>
+      </w:rPr>
+    </w:lvl>
+    <w:lvl w:ilvl="2" w:tplc="04090005" w:tentative="1">
+      <w:start w:val="1"/>
+      <w:numFmt w:val="bullet"/>
+      <w:lvlText w:val=""/>
+      <w:lvlJc w:val="left"/>
+      <w:pPr>
+        <w:ind w:left="2160" w:hanging="360"/>
+      </w:pPr>
+      <w:rPr>
+        <w:rFonts w:ascii="Wingdings" w:hAnsi="Wingdings" w:hint="default"/>
+      </w:rPr>
+    </w:lvl>
+    <w:lvl w:ilvl="3" w:tplc="04090001" w:tentative="1">
+      <w:start w:val="1"/>
+      <w:numFmt w:val="bullet"/>
+      <w:lvlText w:val=""/>
+      <w:lvlJc w:val="left"/>
+      <w:pPr>
+        <w:ind w:left="2880" w:hanging="360"/>
+      </w:pPr>
+      <w:rPr>
+        <w:rFonts w:ascii="Symbol" w:hAnsi="Symbol" w:hint="default"/>
+      </w:rPr>
+    </w:lvl>
+    <w:lvl w:ilvl="4" w:tplc="04090003" w:tentative="1">
+      <w:start w:val="1"/>
+      <w:numFmt w:val="bullet"/>
+      <w:lvlText w:val="o"/>
+      <w:lvlJc w:val="left"/>
+      <w:pPr>
+        <w:ind w:left="3600" w:hanging="360"/>
+      </w:pPr>
+      <w:rPr>
+        <w:rFonts w:ascii="Courier New" w:hAnsi="Courier New" w:cs="Courier New" w:hint="default"/>
+      </w:rPr>
+    </w:lvl>
+    <w:lvl w:ilvl="5" w:tplc="04090005" w:tentative="1">
+      <w:start w:val="1"/>
+      <w:numFmt w:val="bullet"/>
+      <w:lvlText w:val=""/>
+      <w:lvlJc w:val="left"/>
+      <w:pPr>
+        <w:ind w:left="4320" w:hanging="360"/>
+      </w:pPr>
+      <w:rPr>
+        <w:rFonts w:ascii="Wingdings" w:hAnsi="Wingdings" w:hint="default"/>
+      </w:rPr>
+    </w:lvl>
+    <w:lvl w:ilvl="6" w:tplc="04090001" w:tentative="1">
+      <w:start w:val="1"/>
+      <w:numFmt w:val="bullet"/>
+      <w:lvlText w:val=""/>
+      <w:lvlJc w:val="left"/>
+      <w:pPr>
+        <w:ind w:left="5040" w:hanging="360"/>
+      </w:pPr>
+      <w:rPr>
+        <w:rFonts w:ascii="Symbol" w:hAnsi="Symbol" w:hint="default"/>
+      </w:rPr>
+    </w:lvl>
+    <w:lvl w:ilvl="7" w:tplc="04090003" w:tentative="1">
+      <w:start w:val="1"/>
+      <w:numFmt w:val="bullet"/>
+      <w:lvlText w:val="o"/>
+      <w:lvlJc w:val="left"/>
+      <w:pPr>
+        <w:ind w:left="5760" w:hanging="360"/>
+      </w:pPr>
+      <w:rPr>
+        <w:rFonts w:ascii="Courier New" w:hAnsi="Courier New" w:cs="Courier New" w:hint="default"/>
+      </w:rPr>
+    </w:lvl>
+    <w:lvl w:ilvl="8" w:tplc="04090005" w:tentative="1">
+      <w:start w:val="1"/>
+      <w:numFmt w:val="bullet"/>
+      <w:lvlText w:val=""/>
+      <w:lvlJc w:val="left"/>
+      <w:pPr>
+        <w:ind w:left="6480" w:hanging="360"/>
+      </w:pPr>
+      <w:rPr>
+        <w:rFonts w:ascii="Wingdings" w:hAnsi="Wingdings" w:hint="default"/>
+      </w:rPr>
+    </w:lvl>
+  </w:abstractNum>
+  <w:abstractNum w:abstractNumId="3" w15:restartNumberingAfterBreak="0">
     <w:nsid w:val="0B3177B3"/>
     <w:multiLevelType w:val="hybridMultilevel"/>
     <w:tmpl w:val="E5B601E0"/>
@@ -1878,7 +3090,7 @@
       </w:rPr>
     </w:lvl>
   </w:abstractNum>
-  <w:abstractNum w:abstractNumId="3" w15:restartNumberingAfterBreak="0">
+  <w:abstractNum w:abstractNumId="4" w15:restartNumberingAfterBreak="0">
     <w:nsid w:val="0C2C33D7"/>
     <w:multiLevelType w:val="multilevel"/>
     <w:tmpl w:val="E1C2799E"/>
@@ -2027,7 +3239,7 @@
       </w:rPr>
     </w:lvl>
   </w:abstractNum>
-  <w:abstractNum w:abstractNumId="4" w15:restartNumberingAfterBreak="0">
+  <w:abstractNum w:abstractNumId="5" w15:restartNumberingAfterBreak="0">
     <w:nsid w:val="131552E2"/>
     <w:multiLevelType w:val="hybridMultilevel"/>
     <w:tmpl w:val="4490D21A"/>
@@ -2139,7 +3351,7 @@
       </w:rPr>
     </w:lvl>
   </w:abstractNum>
-  <w:abstractNum w:abstractNumId="5" w15:restartNumberingAfterBreak="0">
+  <w:abstractNum w:abstractNumId="6" w15:restartNumberingAfterBreak="0">
     <w:nsid w:val="191916D9"/>
     <w:multiLevelType w:val="hybridMultilevel"/>
     <w:tmpl w:val="5A98D3C0"/>
@@ -2251,10 +3463,236 @@
       </w:rPr>
     </w:lvl>
   </w:abstractNum>
-  <w:abstractNum w:abstractNumId="6" w15:restartNumberingAfterBreak="0">
+  <w:abstractNum w:abstractNumId="7" w15:restartNumberingAfterBreak="0">
+    <w:nsid w:val="1EAE3DA0"/>
+    <w:multiLevelType w:val="hybridMultilevel"/>
+    <w:tmpl w:val="A3FED61A"/>
+    <w:lvl w:ilvl="0" w:tplc="04090001">
+      <w:start w:val="1"/>
+      <w:numFmt w:val="bullet"/>
+      <w:lvlText w:val=""/>
+      <w:lvlJc w:val="left"/>
+      <w:pPr>
+        <w:ind w:left="720" w:hanging="360"/>
+      </w:pPr>
+      <w:rPr>
+        <w:rFonts w:ascii="Symbol" w:hAnsi="Symbol" w:hint="default"/>
+      </w:rPr>
+    </w:lvl>
+    <w:lvl w:ilvl="1" w:tplc="04090003">
+      <w:start w:val="1"/>
+      <w:numFmt w:val="bullet"/>
+      <w:lvlText w:val="o"/>
+      <w:lvlJc w:val="left"/>
+      <w:pPr>
+        <w:ind w:left="1440" w:hanging="360"/>
+      </w:pPr>
+      <w:rPr>
+        <w:rFonts w:ascii="Courier New" w:hAnsi="Courier New" w:cs="Courier New" w:hint="default"/>
+      </w:rPr>
+    </w:lvl>
+    <w:lvl w:ilvl="2" w:tplc="04090005">
+      <w:start w:val="1"/>
+      <w:numFmt w:val="bullet"/>
+      <w:lvlText w:val=""/>
+      <w:lvlJc w:val="left"/>
+      <w:pPr>
+        <w:ind w:left="2160" w:hanging="360"/>
+      </w:pPr>
+      <w:rPr>
+        <w:rFonts w:ascii="Wingdings" w:hAnsi="Wingdings" w:hint="default"/>
+      </w:rPr>
+    </w:lvl>
+    <w:lvl w:ilvl="3" w:tplc="04090001" w:tentative="1">
+      <w:start w:val="1"/>
+      <w:numFmt w:val="bullet"/>
+      <w:lvlText w:val=""/>
+      <w:lvlJc w:val="left"/>
+      <w:pPr>
+        <w:ind w:left="2880" w:hanging="360"/>
+      </w:pPr>
+      <w:rPr>
+        <w:rFonts w:ascii="Symbol" w:hAnsi="Symbol" w:hint="default"/>
+      </w:rPr>
+    </w:lvl>
+    <w:lvl w:ilvl="4" w:tplc="04090003" w:tentative="1">
+      <w:start w:val="1"/>
+      <w:numFmt w:val="bullet"/>
+      <w:lvlText w:val="o"/>
+      <w:lvlJc w:val="left"/>
+      <w:pPr>
+        <w:ind w:left="3600" w:hanging="360"/>
+      </w:pPr>
+      <w:rPr>
+        <w:rFonts w:ascii="Courier New" w:hAnsi="Courier New" w:cs="Courier New" w:hint="default"/>
+      </w:rPr>
+    </w:lvl>
+    <w:lvl w:ilvl="5" w:tplc="04090005" w:tentative="1">
+      <w:start w:val="1"/>
+      <w:numFmt w:val="bullet"/>
+      <w:lvlText w:val=""/>
+      <w:lvlJc w:val="left"/>
+      <w:pPr>
+        <w:ind w:left="4320" w:hanging="360"/>
+      </w:pPr>
+      <w:rPr>
+        <w:rFonts w:ascii="Wingdings" w:hAnsi="Wingdings" w:hint="default"/>
+      </w:rPr>
+    </w:lvl>
+    <w:lvl w:ilvl="6" w:tplc="04090001" w:tentative="1">
+      <w:start w:val="1"/>
+      <w:numFmt w:val="bullet"/>
+      <w:lvlText w:val=""/>
+      <w:lvlJc w:val="left"/>
+      <w:pPr>
+        <w:ind w:left="5040" w:hanging="360"/>
+      </w:pPr>
+      <w:rPr>
+        <w:rFonts w:ascii="Symbol" w:hAnsi="Symbol" w:hint="default"/>
+      </w:rPr>
+    </w:lvl>
+    <w:lvl w:ilvl="7" w:tplc="04090003" w:tentative="1">
+      <w:start w:val="1"/>
+      <w:numFmt w:val="bullet"/>
+      <w:lvlText w:val="o"/>
+      <w:lvlJc w:val="left"/>
+      <w:pPr>
+        <w:ind w:left="5760" w:hanging="360"/>
+      </w:pPr>
+      <w:rPr>
+        <w:rFonts w:ascii="Courier New" w:hAnsi="Courier New" w:cs="Courier New" w:hint="default"/>
+      </w:rPr>
+    </w:lvl>
+    <w:lvl w:ilvl="8" w:tplc="04090005" w:tentative="1">
+      <w:start w:val="1"/>
+      <w:numFmt w:val="bullet"/>
+      <w:lvlText w:val=""/>
+      <w:lvlJc w:val="left"/>
+      <w:pPr>
+        <w:ind w:left="6480" w:hanging="360"/>
+      </w:pPr>
+      <w:rPr>
+        <w:rFonts w:ascii="Wingdings" w:hAnsi="Wingdings" w:hint="default"/>
+      </w:rPr>
+    </w:lvl>
+  </w:abstractNum>
+  <w:abstractNum w:abstractNumId="8" w15:restartNumberingAfterBreak="0">
+    <w:nsid w:val="2B022239"/>
+    <w:multiLevelType w:val="hybridMultilevel"/>
+    <w:tmpl w:val="500E957E"/>
+    <w:lvl w:ilvl="0" w:tplc="04090001">
+      <w:start w:val="1"/>
+      <w:numFmt w:val="bullet"/>
+      <w:lvlText w:val=""/>
+      <w:lvlJc w:val="left"/>
+      <w:pPr>
+        <w:ind w:left="720" w:hanging="360"/>
+      </w:pPr>
+      <w:rPr>
+        <w:rFonts w:ascii="Symbol" w:hAnsi="Symbol" w:hint="default"/>
+      </w:rPr>
+    </w:lvl>
+    <w:lvl w:ilvl="1" w:tplc="04090003">
+      <w:start w:val="1"/>
+      <w:numFmt w:val="bullet"/>
+      <w:lvlText w:val="o"/>
+      <w:lvlJc w:val="left"/>
+      <w:pPr>
+        <w:ind w:left="1440" w:hanging="360"/>
+      </w:pPr>
+      <w:rPr>
+        <w:rFonts w:ascii="Courier New" w:hAnsi="Courier New" w:cs="Courier New" w:hint="default"/>
+      </w:rPr>
+    </w:lvl>
+    <w:lvl w:ilvl="2" w:tplc="04090005" w:tentative="1">
+      <w:start w:val="1"/>
+      <w:numFmt w:val="bullet"/>
+      <w:lvlText w:val=""/>
+      <w:lvlJc w:val="left"/>
+      <w:pPr>
+        <w:ind w:left="2160" w:hanging="360"/>
+      </w:pPr>
+      <w:rPr>
+        <w:rFonts w:ascii="Wingdings" w:hAnsi="Wingdings" w:hint="default"/>
+      </w:rPr>
+    </w:lvl>
+    <w:lvl w:ilvl="3" w:tplc="04090001" w:tentative="1">
+      <w:start w:val="1"/>
+      <w:numFmt w:val="bullet"/>
+      <w:lvlText w:val=""/>
+      <w:lvlJc w:val="left"/>
+      <w:pPr>
+        <w:ind w:left="2880" w:hanging="360"/>
+      </w:pPr>
+      <w:rPr>
+        <w:rFonts w:ascii="Symbol" w:hAnsi="Symbol" w:hint="default"/>
+      </w:rPr>
+    </w:lvl>
+    <w:lvl w:ilvl="4" w:tplc="04090003" w:tentative="1">
+      <w:start w:val="1"/>
+      <w:numFmt w:val="bullet"/>
+      <w:lvlText w:val="o"/>
+      <w:lvlJc w:val="left"/>
+      <w:pPr>
+        <w:ind w:left="3600" w:hanging="360"/>
+      </w:pPr>
+      <w:rPr>
+        <w:rFonts w:ascii="Courier New" w:hAnsi="Courier New" w:cs="Courier New" w:hint="default"/>
+      </w:rPr>
+    </w:lvl>
+    <w:lvl w:ilvl="5" w:tplc="04090005" w:tentative="1">
+      <w:start w:val="1"/>
+      <w:numFmt w:val="bullet"/>
+      <w:lvlText w:val=""/>
+      <w:lvlJc w:val="left"/>
+      <w:pPr>
+        <w:ind w:left="4320" w:hanging="360"/>
+      </w:pPr>
+      <w:rPr>
+        <w:rFonts w:ascii="Wingdings" w:hAnsi="Wingdings" w:hint="default"/>
+      </w:rPr>
+    </w:lvl>
+    <w:lvl w:ilvl="6" w:tplc="04090001" w:tentative="1">
+      <w:start w:val="1"/>
+      <w:numFmt w:val="bullet"/>
+      <w:lvlText w:val=""/>
+      <w:lvlJc w:val="left"/>
+      <w:pPr>
+        <w:ind w:left="5040" w:hanging="360"/>
+      </w:pPr>
+      <w:rPr>
+        <w:rFonts w:ascii="Symbol" w:hAnsi="Symbol" w:hint="default"/>
+      </w:rPr>
+    </w:lvl>
+    <w:lvl w:ilvl="7" w:tplc="04090003" w:tentative="1">
+      <w:start w:val="1"/>
+      <w:numFmt w:val="bullet"/>
+      <w:lvlText w:val="o"/>
+      <w:lvlJc w:val="left"/>
+      <w:pPr>
+        <w:ind w:left="5760" w:hanging="360"/>
+      </w:pPr>
+      <w:rPr>
+        <w:rFonts w:ascii="Courier New" w:hAnsi="Courier New" w:cs="Courier New" w:hint="default"/>
+      </w:rPr>
+    </w:lvl>
+    <w:lvl w:ilvl="8" w:tplc="04090005" w:tentative="1">
+      <w:start w:val="1"/>
+      <w:numFmt w:val="bullet"/>
+      <w:lvlText w:val=""/>
+      <w:lvlJc w:val="left"/>
+      <w:pPr>
+        <w:ind w:left="6480" w:hanging="360"/>
+      </w:pPr>
+      <w:rPr>
+        <w:rFonts w:ascii="Wingdings" w:hAnsi="Wingdings" w:hint="default"/>
+      </w:rPr>
+    </w:lvl>
+  </w:abstractNum>
+  <w:abstractNum w:abstractNumId="9" w15:restartNumberingAfterBreak="0">
     <w:nsid w:val="2CBD7BC1"/>
     <w:multiLevelType w:val="hybridMultilevel"/>
-    <w:tmpl w:val="DC261EB4"/>
+    <w:tmpl w:val="6396E1F2"/>
     <w:lvl w:ilvl="0" w:tplc="04090001">
       <w:start w:val="1"/>
       <w:numFmt w:val="bullet"/>
@@ -2279,6 +3717,119 @@
         <w:rFonts w:ascii="Courier New" w:hAnsi="Courier New" w:cs="Courier New" w:hint="default"/>
       </w:rPr>
     </w:lvl>
+    <w:lvl w:ilvl="2" w:tplc="04090005">
+      <w:start w:val="1"/>
+      <w:numFmt w:val="bullet"/>
+      <w:lvlText w:val=""/>
+      <w:lvlJc w:val="left"/>
+      <w:pPr>
+        <w:ind w:left="2160" w:hanging="360"/>
+      </w:pPr>
+      <w:rPr>
+        <w:rFonts w:ascii="Wingdings" w:hAnsi="Wingdings" w:hint="default"/>
+      </w:rPr>
+    </w:lvl>
+    <w:lvl w:ilvl="3" w:tplc="04090001" w:tentative="1">
+      <w:start w:val="1"/>
+      <w:numFmt w:val="bullet"/>
+      <w:lvlText w:val=""/>
+      <w:lvlJc w:val="left"/>
+      <w:pPr>
+        <w:ind w:left="2880" w:hanging="360"/>
+      </w:pPr>
+      <w:rPr>
+        <w:rFonts w:ascii="Symbol" w:hAnsi="Symbol" w:hint="default"/>
+      </w:rPr>
+    </w:lvl>
+    <w:lvl w:ilvl="4" w:tplc="04090003" w:tentative="1">
+      <w:start w:val="1"/>
+      <w:numFmt w:val="bullet"/>
+      <w:lvlText w:val="o"/>
+      <w:lvlJc w:val="left"/>
+      <w:pPr>
+        <w:ind w:left="3600" w:hanging="360"/>
+      </w:pPr>
+      <w:rPr>
+        <w:rFonts w:ascii="Courier New" w:hAnsi="Courier New" w:cs="Courier New" w:hint="default"/>
+      </w:rPr>
+    </w:lvl>
+    <w:lvl w:ilvl="5" w:tplc="04090005" w:tentative="1">
+      <w:start w:val="1"/>
+      <w:numFmt w:val="bullet"/>
+      <w:lvlText w:val=""/>
+      <w:lvlJc w:val="left"/>
+      <w:pPr>
+        <w:ind w:left="4320" w:hanging="360"/>
+      </w:pPr>
+      <w:rPr>
+        <w:rFonts w:ascii="Wingdings" w:hAnsi="Wingdings" w:hint="default"/>
+      </w:rPr>
+    </w:lvl>
+    <w:lvl w:ilvl="6" w:tplc="04090001" w:tentative="1">
+      <w:start w:val="1"/>
+      <w:numFmt w:val="bullet"/>
+      <w:lvlText w:val=""/>
+      <w:lvlJc w:val="left"/>
+      <w:pPr>
+        <w:ind w:left="5040" w:hanging="360"/>
+      </w:pPr>
+      <w:rPr>
+        <w:rFonts w:ascii="Symbol" w:hAnsi="Symbol" w:hint="default"/>
+      </w:rPr>
+    </w:lvl>
+    <w:lvl w:ilvl="7" w:tplc="04090003" w:tentative="1">
+      <w:start w:val="1"/>
+      <w:numFmt w:val="bullet"/>
+      <w:lvlText w:val="o"/>
+      <w:lvlJc w:val="left"/>
+      <w:pPr>
+        <w:ind w:left="5760" w:hanging="360"/>
+      </w:pPr>
+      <w:rPr>
+        <w:rFonts w:ascii="Courier New" w:hAnsi="Courier New" w:cs="Courier New" w:hint="default"/>
+      </w:rPr>
+    </w:lvl>
+    <w:lvl w:ilvl="8" w:tplc="04090005" w:tentative="1">
+      <w:start w:val="1"/>
+      <w:numFmt w:val="bullet"/>
+      <w:lvlText w:val=""/>
+      <w:lvlJc w:val="left"/>
+      <w:pPr>
+        <w:ind w:left="6480" w:hanging="360"/>
+      </w:pPr>
+      <w:rPr>
+        <w:rFonts w:ascii="Wingdings" w:hAnsi="Wingdings" w:hint="default"/>
+      </w:rPr>
+    </w:lvl>
+  </w:abstractNum>
+  <w:abstractNum w:abstractNumId="10" w15:restartNumberingAfterBreak="0">
+    <w:nsid w:val="2FAB7CCE"/>
+    <w:multiLevelType w:val="hybridMultilevel"/>
+    <w:tmpl w:val="9E107620"/>
+    <w:lvl w:ilvl="0" w:tplc="04090001">
+      <w:start w:val="1"/>
+      <w:numFmt w:val="bullet"/>
+      <w:lvlText w:val=""/>
+      <w:lvlJc w:val="left"/>
+      <w:pPr>
+        <w:ind w:left="720" w:hanging="360"/>
+      </w:pPr>
+      <w:rPr>
+        <w:rFonts w:ascii="Symbol" w:hAnsi="Symbol" w:hint="default"/>
+      </w:rPr>
+    </w:lvl>
+    <w:lvl w:ilvl="1" w:tplc="04090003" w:tentative="1">
+      <w:start w:val="1"/>
+      <w:numFmt w:val="bullet"/>
+      <w:lvlText w:val="o"/>
+      <w:lvlJc w:val="left"/>
+      <w:pPr>
+        <w:ind w:left="1440" w:hanging="360"/>
+      </w:pPr>
+      <w:rPr>
+        <w:rFonts w:ascii="Courier New" w:hAnsi="Courier New" w:cs="Courier New" w:hint="default"/>
+      </w:rPr>
+    </w:lvl>
     <w:lvl w:ilvl="2" w:tplc="04090005" w:tentative="1">
       <w:start w:val="1"/>
       <w:numFmt w:val="bullet"/>
@@ -2364,7 +3915,7 @@
       </w:rPr>
     </w:lvl>
   </w:abstractNum>
-  <w:abstractNum w:abstractNumId="7" w15:restartNumberingAfterBreak="0">
+  <w:abstractNum w:abstractNumId="11" w15:restartNumberingAfterBreak="0">
     <w:nsid w:val="41D4328B"/>
     <w:multiLevelType w:val="hybridMultilevel"/>
     <w:tmpl w:val="8C704284"/>
@@ -2450,7 +4001,120 @@
       </w:pPr>
     </w:lvl>
   </w:abstractNum>
-  <w:abstractNum w:abstractNumId="8" w15:restartNumberingAfterBreak="0">
+  <w:abstractNum w:abstractNumId="12" w15:restartNumberingAfterBreak="0">
+    <w:nsid w:val="45BA25B7"/>
+    <w:multiLevelType w:val="hybridMultilevel"/>
+    <w:tmpl w:val="33B87396"/>
+    <w:lvl w:ilvl="0" w:tplc="04090001">
+      <w:start w:val="1"/>
+      <w:numFmt w:val="bullet"/>
+      <w:lvlText w:val=""/>
+      <w:lvlJc w:val="left"/>
+      <w:pPr>
+        <w:ind w:left="720" w:hanging="360"/>
+      </w:pPr>
+      <w:rPr>
+        <w:rFonts w:ascii="Symbol" w:hAnsi="Symbol" w:hint="default"/>
+      </w:rPr>
+    </w:lvl>
+    <w:lvl w:ilvl="1" w:tplc="04090003">
+      <w:start w:val="1"/>
+      <w:numFmt w:val="bullet"/>
+      <w:lvlText w:val="o"/>
+      <w:lvlJc w:val="left"/>
+      <w:pPr>
+        <w:ind w:left="1440" w:hanging="360"/>
+      </w:pPr>
+      <w:rPr>
+        <w:rFonts w:ascii="Courier New" w:hAnsi="Courier New" w:cs="Courier New" w:hint="default"/>
+      </w:rPr>
+    </w:lvl>
+    <w:lvl w:ilvl="2" w:tplc="04090005" w:tentative="1">
+      <w:start w:val="1"/>
+      <w:numFmt w:val="bullet"/>
+      <w:lvlText w:val=""/>
+      <w:lvlJc w:val="left"/>
+      <w:pPr>
+        <w:ind w:left="2160" w:hanging="360"/>
+      </w:pPr>
+      <w:rPr>
+        <w:rFonts w:ascii="Wingdings" w:hAnsi="Wingdings" w:hint="default"/>
+      </w:rPr>
+    </w:lvl>
+    <w:lvl w:ilvl="3" w:tplc="04090001" w:tentative="1">
+      <w:start w:val="1"/>
+      <w:numFmt w:val="bullet"/>
+      <w:lvlText w:val=""/>
+      <w:lvlJc w:val="left"/>
+      <w:pPr>
+        <w:ind w:left="2880" w:hanging="360"/>
+      </w:pPr>
+      <w:rPr>
+        <w:rFonts w:ascii="Symbol" w:hAnsi="Symbol" w:hint="default"/>
+      </w:rPr>
+    </w:lvl>
+    <w:lvl w:ilvl="4" w:tplc="04090003" w:tentative="1">
+      <w:start w:val="1"/>
+      <w:numFmt w:val="bullet"/>
+      <w:lvlText w:val="o"/>
+      <w:lvlJc w:val="left"/>
+      <w:pPr>
+        <w:ind w:left="3600" w:hanging="360"/>
+      </w:pPr>
+      <w:rPr>
+        <w:rFonts w:ascii="Courier New" w:hAnsi="Courier New" w:cs="Courier New" w:hint="default"/>
+      </w:rPr>
+    </w:lvl>
+    <w:lvl w:ilvl="5" w:tplc="04090005" w:tentative="1">
+      <w:start w:val="1"/>
+      <w:numFmt w:val="bullet"/>
+      <w:lvlText w:val=""/>
+      <w:lvlJc w:val="left"/>
+      <w:pPr>
+        <w:ind w:left="4320" w:hanging="360"/>
+      </w:pPr>
+      <w:rPr>
+        <w:rFonts w:ascii="Wingdings" w:hAnsi="Wingdings" w:hint="default"/>
+      </w:rPr>
+    </w:lvl>
+    <w:lvl w:ilvl="6" w:tplc="04090001" w:tentative="1">
+      <w:start w:val="1"/>
+      <w:numFmt w:val="bullet"/>
+      <w:lvlText w:val=""/>
+      <w:lvlJc w:val="left"/>
+      <w:pPr>
+        <w:ind w:left="5040" w:hanging="360"/>
+      </w:pPr>
+      <w:rPr>
+        <w:rFonts w:ascii="Symbol" w:hAnsi="Symbol" w:hint="default"/>
+      </w:rPr>
+    </w:lvl>
+    <w:lvl w:ilvl="7" w:tplc="04090003" w:tentative="1">
+      <w:start w:val="1"/>
+      <w:numFmt w:val="bullet"/>
+      <w:lvlText w:val="o"/>
+      <w:lvlJc w:val="left"/>
+      <w:pPr>
+        <w:ind w:left="5760" w:hanging="360"/>
+      </w:pPr>
+      <w:rPr>
+        <w:rFonts w:ascii="Courier New" w:hAnsi="Courier New" w:cs="Courier New" w:hint="default"/>
+      </w:rPr>
+    </w:lvl>
+    <w:lvl w:ilvl="8" w:tplc="04090005" w:tentative="1">
+      <w:start w:val="1"/>
+      <w:numFmt w:val="bullet"/>
+      <w:lvlText w:val=""/>
+      <w:lvlJc w:val="left"/>
+      <w:pPr>
+        <w:ind w:left="6480" w:hanging="360"/>
+      </w:pPr>
+      <w:rPr>
+        <w:rFonts w:ascii="Wingdings" w:hAnsi="Wingdings" w:hint="default"/>
+      </w:rPr>
+    </w:lvl>
+  </w:abstractNum>
+  <w:abstractNum w:abstractNumId="13" w15:restartNumberingAfterBreak="0">
     <w:nsid w:val="4F0949C5"/>
     <w:multiLevelType w:val="hybridMultilevel"/>
     <w:tmpl w:val="7E086236"/>
@@ -2563,7 +4227,7 @@
       </w:rPr>
     </w:lvl>
   </w:abstractNum>
-  <w:abstractNum w:abstractNumId="9" w15:restartNumberingAfterBreak="0">
+  <w:abstractNum w:abstractNumId="14" w15:restartNumberingAfterBreak="0">
     <w:nsid w:val="4FEF4C9E"/>
     <w:multiLevelType w:val="hybridMultilevel"/>
     <w:tmpl w:val="2A9E562C"/>
@@ -2578,7 +4242,7 @@
         <w:rFonts w:ascii="Calibri" w:eastAsiaTheme="minorHAnsi" w:hAnsi="Calibri" w:cs="Calibri" w:hint="default"/>
       </w:rPr>
     </w:lvl>
-    <w:lvl w:ilvl="1" w:tplc="04090003" w:tentative="1">
+    <w:lvl w:ilvl="1" w:tplc="04090003">
       <w:start w:val="1"/>
       <w:numFmt w:val="bullet"/>
       <w:lvlText w:val="o"/>
@@ -2590,7 +4254,7 @@
         <w:rFonts w:ascii="Courier New" w:hAnsi="Courier New" w:cs="Courier New" w:hint="default"/>
       </w:rPr>
     </w:lvl>
-    <w:lvl w:ilvl="2" w:tplc="04090005" w:tentative="1">
+    <w:lvl w:ilvl="2" w:tplc="04090005">
       <w:start w:val="1"/>
       <w:numFmt w:val="bullet"/>
       <w:lvlText w:val=""/>
@@ -2675,7 +4339,7 @@
       </w:rPr>
     </w:lvl>
   </w:abstractNum>
-  <w:abstractNum w:abstractNumId="10" w15:restartNumberingAfterBreak="0">
+  <w:abstractNum w:abstractNumId="15" w15:restartNumberingAfterBreak="0">
     <w:nsid w:val="52A1331B"/>
     <w:multiLevelType w:val="hybridMultilevel"/>
     <w:tmpl w:val="872E6AD6"/>
@@ -2788,7 +4452,7 @@
       </w:rPr>
     </w:lvl>
   </w:abstractNum>
-  <w:abstractNum w:abstractNumId="11" w15:restartNumberingAfterBreak="0">
+  <w:abstractNum w:abstractNumId="16" w15:restartNumberingAfterBreak="0">
     <w:nsid w:val="538E2DA8"/>
     <w:multiLevelType w:val="hybridMultilevel"/>
     <w:tmpl w:val="699C0E10"/>
@@ -2901,7 +4565,93 @@
       </w:rPr>
     </w:lvl>
   </w:abstractNum>
-  <w:abstractNum w:abstractNumId="12" w15:restartNumberingAfterBreak="0">
+  <w:abstractNum w:abstractNumId="17" w15:restartNumberingAfterBreak="0">
+    <w:nsid w:val="54E4791D"/>
+    <w:multiLevelType w:val="hybridMultilevel"/>
+    <w:tmpl w:val="41FE408C"/>
+    <w:lvl w:ilvl="0" w:tplc="0409000F">
+      <w:start w:val="1"/>
+      <w:numFmt w:val="decimal"/>
+      <w:lvlText w:val="%1."/>
+      <w:lvlJc w:val="left"/>
+      <w:pPr>
+        <w:ind w:left="720" w:hanging="360"/>
+      </w:pPr>
+    </w:lvl>
+    <w:lvl w:ilvl="1" w:tplc="04090019" w:tentative="1">
+      <w:start w:val="1"/>
+      <w:numFmt w:val="lowerLetter"/>
+      <w:lvlText w:val="%2."/>
+      <w:lvlJc w:val="left"/>
+      <w:pPr>
+        <w:ind w:left="1440" w:hanging="360"/>
+      </w:pPr>
+    </w:lvl>
+    <w:lvl w:ilvl="2" w:tplc="0409001B" w:tentative="1">
+      <w:start w:val="1"/>
+      <w:numFmt w:val="lowerRoman"/>
+      <w:lvlText w:val="%3."/>
+      <w:lvlJc w:val="right"/>
+      <w:pPr>
+        <w:ind w:left="2160" w:hanging="180"/>
+      </w:pPr>
+    </w:lvl>
+    <w:lvl w:ilvl="3" w:tplc="0409000F" w:tentative="1">
+      <w:start w:val="1"/>
+      <w:numFmt w:val="decimal"/>
+      <w:lvlText w:val="%4."/>
+      <w:lvlJc w:val="left"/>
+      <w:pPr>
+        <w:ind w:left="2880" w:hanging="360"/>
+      </w:pPr>
+    </w:lvl>
+    <w:lvl w:ilvl="4" w:tplc="04090019" w:tentative="1">
+      <w:start w:val="1"/>
+      <w:numFmt w:val="lowerLetter"/>
+      <w:lvlText w:val="%5."/>
+      <w:lvlJc w:val="left"/>
+      <w:pPr>
+        <w:ind w:left="3600" w:hanging="360"/>
+      </w:pPr>
+    </w:lvl>
+    <w:lvl w:ilvl="5" w:tplc="0409001B" w:tentative="1">
+      <w:start w:val="1"/>
+      <w:numFmt w:val="lowerRoman"/>
+      <w:lvlText w:val="%6."/>
+      <w:lvlJc w:val="right"/>
+      <w:pPr>
+        <w:ind w:left="4320" w:hanging="180"/>
+      </w:pPr>
+    </w:lvl>
+    <w:lvl w:ilvl="6" w:tplc="0409000F" w:tentative="1">
+      <w:start w:val="1"/>
+      <w:numFmt w:val="decimal"/>
+      <w:lvlText w:val="%7."/>
+      <w:lvlJc w:val="left"/>
+      <w:pPr>
+        <w:ind w:left="5040" w:hanging="360"/>
+      </w:pPr>
+    </w:lvl>
+    <w:lvl w:ilvl="7" w:tplc="04090019" w:tentative="1">
+      <w:start w:val="1"/>
+      <w:numFmt w:val="lowerLetter"/>
+      <w:lvlText w:val="%8."/>
+      <w:lvlJc w:val="left"/>
+      <w:pPr>
+        <w:ind w:left="5760" w:hanging="360"/>
+      </w:pPr>
+    </w:lvl>
+    <w:lvl w:ilvl="8" w:tplc="0409001B" w:tentative="1">
+      <w:start w:val="1"/>
+      <w:numFmt w:val="lowerRoman"/>
+      <w:lvlText w:val="%9."/>
+      <w:lvlJc w:val="right"/>
+      <w:pPr>
+        <w:ind w:left="6480" w:hanging="180"/>
+      </w:pPr>
+    </w:lvl>
+  </w:abstractNum>
+  <w:abstractNum w:abstractNumId="18" w15:restartNumberingAfterBreak="0">
     <w:nsid w:val="5AE3749B"/>
     <w:multiLevelType w:val="hybridMultilevel"/>
     <w:tmpl w:val="5E963BE2"/>
@@ -3013,7 +4763,233 @@
       </w:rPr>
     </w:lvl>
   </w:abstractNum>
-  <w:abstractNum w:abstractNumId="13" w15:restartNumberingAfterBreak="0">
+  <w:abstractNum w:abstractNumId="19" w15:restartNumberingAfterBreak="0">
+    <w:nsid w:val="65397D97"/>
+    <w:multiLevelType w:val="hybridMultilevel"/>
+    <w:tmpl w:val="DA64E9FC"/>
+    <w:lvl w:ilvl="0" w:tplc="04090001">
+      <w:start w:val="1"/>
+      <w:numFmt w:val="bullet"/>
+      <w:lvlText w:val=""/>
+      <w:lvlJc w:val="left"/>
+      <w:pPr>
+        <w:ind w:left="720" w:hanging="360"/>
+      </w:pPr>
+      <w:rPr>
+        <w:rFonts w:ascii="Symbol" w:hAnsi="Symbol" w:hint="default"/>
+      </w:rPr>
+    </w:lvl>
+    <w:lvl w:ilvl="1" w:tplc="04090003">
+      <w:start w:val="1"/>
+      <w:numFmt w:val="bullet"/>
+      <w:lvlText w:val="o"/>
+      <w:lvlJc w:val="left"/>
+      <w:pPr>
+        <w:ind w:left="1440" w:hanging="360"/>
+      </w:pPr>
+      <w:rPr>
+        <w:rFonts w:ascii="Courier New" w:hAnsi="Courier New" w:cs="Courier New" w:hint="default"/>
+      </w:rPr>
+    </w:lvl>
+    <w:lvl w:ilvl="2" w:tplc="04090005" w:tentative="1">
+      <w:start w:val="1"/>
+      <w:numFmt w:val="bullet"/>
+      <w:lvlText w:val=""/>
+      <w:lvlJc w:val="left"/>
+      <w:pPr>
+        <w:ind w:left="2160" w:hanging="360"/>
+      </w:pPr>
+      <w:rPr>
+        <w:rFonts w:ascii="Wingdings" w:hAnsi="Wingdings" w:hint="default"/>
+      </w:rPr>
+    </w:lvl>
+    <w:lvl w:ilvl="3" w:tplc="04090001" w:tentative="1">
+      <w:start w:val="1"/>
+      <w:numFmt w:val="bullet"/>
+      <w:lvlText w:val=""/>
+      <w:lvlJc w:val="left"/>
+      <w:pPr>
+        <w:ind w:left="2880" w:hanging="360"/>
+      </w:pPr>
+      <w:rPr>
+        <w:rFonts w:ascii="Symbol" w:hAnsi="Symbol" w:hint="default"/>
+      </w:rPr>
+    </w:lvl>
+    <w:lvl w:ilvl="4" w:tplc="04090003" w:tentative="1">
+      <w:start w:val="1"/>
+      <w:numFmt w:val="bullet"/>
+      <w:lvlText w:val="o"/>
+      <w:lvlJc w:val="left"/>
+      <w:pPr>
+        <w:ind w:left="3600" w:hanging="360"/>
+      </w:pPr>
+      <w:rPr>
+        <w:rFonts w:ascii="Courier New" w:hAnsi="Courier New" w:cs="Courier New" w:hint="default"/>
+      </w:rPr>
+    </w:lvl>
+    <w:lvl w:ilvl="5" w:tplc="04090005" w:tentative="1">
+      <w:start w:val="1"/>
+      <w:numFmt w:val="bullet"/>
+      <w:lvlText w:val=""/>
+      <w:lvlJc w:val="left"/>
+      <w:pPr>
+        <w:ind w:left="4320" w:hanging="360"/>
+      </w:pPr>
+      <w:rPr>
+        <w:rFonts w:ascii="Wingdings" w:hAnsi="Wingdings" w:hint="default"/>
+      </w:rPr>
+    </w:lvl>
+    <w:lvl w:ilvl="6" w:tplc="04090001" w:tentative="1">
+      <w:start w:val="1"/>
+      <w:numFmt w:val="bullet"/>
+      <w:lvlText w:val=""/>
+      <w:lvlJc w:val="left"/>
+      <w:pPr>
+        <w:ind w:left="5040" w:hanging="360"/>
+      </w:pPr>
+      <w:rPr>
+        <w:rFonts w:ascii="Symbol" w:hAnsi="Symbol" w:hint="default"/>
+      </w:rPr>
+    </w:lvl>
+    <w:lvl w:ilvl="7" w:tplc="04090003" w:tentative="1">
+      <w:start w:val="1"/>
+      <w:numFmt w:val="bullet"/>
+      <w:lvlText w:val="o"/>
+      <w:lvlJc w:val="left"/>
+      <w:pPr>
+        <w:ind w:left="5760" w:hanging="360"/>
+      </w:pPr>
+      <w:rPr>
+        <w:rFonts w:ascii="Courier New" w:hAnsi="Courier New" w:cs="Courier New" w:hint="default"/>
+      </w:rPr>
+    </w:lvl>
+    <w:lvl w:ilvl="8" w:tplc="04090005" w:tentative="1">
+      <w:start w:val="1"/>
+      <w:numFmt w:val="bullet"/>
+      <w:lvlText w:val=""/>
+      <w:lvlJc w:val="left"/>
+      <w:pPr>
+        <w:ind w:left="6480" w:hanging="360"/>
+      </w:pPr>
+      <w:rPr>
+        <w:rFonts w:ascii="Wingdings" w:hAnsi="Wingdings" w:hint="default"/>
+      </w:rPr>
+    </w:lvl>
+  </w:abstractNum>
+  <w:abstractNum w:abstractNumId="20" w15:restartNumberingAfterBreak="0">
+    <w:nsid w:val="67CF4777"/>
+    <w:multiLevelType w:val="hybridMultilevel"/>
+    <w:tmpl w:val="BBDC96B4"/>
+    <w:lvl w:ilvl="0" w:tplc="04090001">
+      <w:start w:val="1"/>
+      <w:numFmt w:val="bullet"/>
+      <w:lvlText w:val=""/>
+      <w:lvlJc w:val="left"/>
+      <w:pPr>
+        <w:ind w:left="720" w:hanging="360"/>
+      </w:pPr>
+      <w:rPr>
+        <w:rFonts w:ascii="Symbol" w:hAnsi="Symbol" w:hint="default"/>
+      </w:rPr>
+    </w:lvl>
+    <w:lvl w:ilvl="1" w:tplc="04090003" w:tentative="1">
+      <w:start w:val="1"/>
+      <w:numFmt w:val="bullet"/>
+      <w:lvlText w:val="o"/>
+      <w:lvlJc w:val="left"/>
+      <w:pPr>
+        <w:ind w:left="1440" w:hanging="360"/>
+      </w:pPr>
+      <w:rPr>
+        <w:rFonts w:ascii="Courier New" w:hAnsi="Courier New" w:cs="Courier New" w:hint="default"/>
+      </w:rPr>
+    </w:lvl>
+    <w:lvl w:ilvl="2" w:tplc="04090005" w:tentative="1">
+      <w:start w:val="1"/>
+      <w:numFmt w:val="bullet"/>
+      <w:lvlText w:val=""/>
+      <w:lvlJc w:val="left"/>
+      <w:pPr>
+        <w:ind w:left="2160" w:hanging="360"/>
+      </w:pPr>
+      <w:rPr>
+        <w:rFonts w:ascii="Wingdings" w:hAnsi="Wingdings" w:hint="default"/>
+      </w:rPr>
+    </w:lvl>
+    <w:lvl w:ilvl="3" w:tplc="04090001" w:tentative="1">
+      <w:start w:val="1"/>
+      <w:numFmt w:val="bullet"/>
+      <w:lvlText w:val=""/>
+      <w:lvlJc w:val="left"/>
+      <w:pPr>
+        <w:ind w:left="2880" w:hanging="360"/>
+      </w:pPr>
+      <w:rPr>
+        <w:rFonts w:ascii="Symbol" w:hAnsi="Symbol" w:hint="default"/>
+      </w:rPr>
+    </w:lvl>
+    <w:lvl w:ilvl="4" w:tplc="04090003" w:tentative="1">
+      <w:start w:val="1"/>
+      <w:numFmt w:val="bullet"/>
+      <w:lvlText w:val="o"/>
+      <w:lvlJc w:val="left"/>
+      <w:pPr>
+        <w:ind w:left="3600" w:hanging="360"/>
+      </w:pPr>
+      <w:rPr>
+        <w:rFonts w:ascii="Courier New" w:hAnsi="Courier New" w:cs="Courier New" w:hint="default"/>
+      </w:rPr>
+    </w:lvl>
+    <w:lvl w:ilvl="5" w:tplc="04090005" w:tentative="1">
+      <w:start w:val="1"/>
+      <w:numFmt w:val="bullet"/>
+      <w:lvlText w:val=""/>
+      <w:lvlJc w:val="left"/>
+      <w:pPr>
+        <w:ind w:left="4320" w:hanging="360"/>
+      </w:pPr>
+      <w:rPr>
+        <w:rFonts w:ascii="Wingdings" w:hAnsi="Wingdings" w:hint="default"/>
+      </w:rPr>
+    </w:lvl>
+    <w:lvl w:ilvl="6" w:tplc="04090001" w:tentative="1">
+      <w:start w:val="1"/>
+      <w:numFmt w:val="bullet"/>
+      <w:lvlText w:val=""/>
+      <w:lvlJc w:val="left"/>
+      <w:pPr>
+        <w:ind w:left="5040" w:hanging="360"/>
+      </w:pPr>
+      <w:rPr>
+        <w:rFonts w:ascii="Symbol" w:hAnsi="Symbol" w:hint="default"/>
+      </w:rPr>
+    </w:lvl>
+    <w:lvl w:ilvl="7" w:tplc="04090003" w:tentative="1">
+      <w:start w:val="1"/>
+      <w:numFmt w:val="bullet"/>
+      <w:lvlText w:val="o"/>
+      <w:lvlJc w:val="left"/>
+      <w:pPr>
+        <w:ind w:left="5760" w:hanging="360"/>
+      </w:pPr>
+      <w:rPr>
+        <w:rFonts w:ascii="Courier New" w:hAnsi="Courier New" w:cs="Courier New" w:hint="default"/>
+      </w:rPr>
+    </w:lvl>
+    <w:lvl w:ilvl="8" w:tplc="04090005" w:tentative="1">
+      <w:start w:val="1"/>
+      <w:numFmt w:val="bullet"/>
+      <w:lvlText w:val=""/>
+      <w:lvlJc w:val="left"/>
+      <w:pPr>
+        <w:ind w:left="6480" w:hanging="360"/>
+      </w:pPr>
+      <w:rPr>
+        <w:rFonts w:ascii="Wingdings" w:hAnsi="Wingdings" w:hint="default"/>
+      </w:rPr>
+    </w:lvl>
+  </w:abstractNum>
+  <w:abstractNum w:abstractNumId="21" w15:restartNumberingAfterBreak="0">
     <w:nsid w:val="684604E7"/>
     <w:multiLevelType w:val="hybridMultilevel"/>
     <w:tmpl w:val="E4BC9844"/>
@@ -3126,7 +5102,7 @@
       </w:rPr>
     </w:lvl>
   </w:abstractNum>
-  <w:abstractNum w:abstractNumId="14" w15:restartNumberingAfterBreak="0">
+  <w:abstractNum w:abstractNumId="22" w15:restartNumberingAfterBreak="0">
     <w:nsid w:val="7A9C08EE"/>
     <w:multiLevelType w:val="hybridMultilevel"/>
     <w:tmpl w:val="9ADEA780"/>
@@ -3240,49 +5216,73 @@
     </w:lvl>
   </w:abstractNum>
   <w:num w:numId="1" w16cid:durableId="424573171">
-    <w:abstractNumId w:val="4"/>
+    <w:abstractNumId w:val="5"/>
   </w:num>
   <w:num w:numId="2" w16cid:durableId="1127819328">
-    <w:abstractNumId w:val="12"/>
+    <w:abstractNumId w:val="18"/>
   </w:num>
   <w:num w:numId="3" w16cid:durableId="401175376">
-    <w:abstractNumId w:val="5"/>
+    <w:abstractNumId w:val="6"/>
   </w:num>
   <w:num w:numId="4" w16cid:durableId="1789010267">
-    <w:abstractNumId w:val="9"/>
+    <w:abstractNumId w:val="14"/>
   </w:num>
   <w:num w:numId="5" w16cid:durableId="1026834676">
-    <w:abstractNumId w:val="2"/>
+    <w:abstractNumId w:val="3"/>
   </w:num>
   <w:num w:numId="6" w16cid:durableId="330720709">
     <w:abstractNumId w:val="0"/>
   </w:num>
   <w:num w:numId="7" w16cid:durableId="271742929">
-    <w:abstractNumId w:val="13"/>
+    <w:abstractNumId w:val="21"/>
   </w:num>
   <w:num w:numId="8" w16cid:durableId="1216742942">
-    <w:abstractNumId w:val="10"/>
+    <w:abstractNumId w:val="15"/>
   </w:num>
   <w:num w:numId="9" w16cid:durableId="1667246898">
-    <w:abstractNumId w:val="3"/>
+    <w:abstractNumId w:val="4"/>
   </w:num>
   <w:num w:numId="10" w16cid:durableId="1394307979">
-    <w:abstractNumId w:val="14"/>
+    <w:abstractNumId w:val="22"/>
   </w:num>
   <w:num w:numId="11" w16cid:durableId="1649285281">
     <w:abstractNumId w:val="1"/>
   </w:num>
   <w:num w:numId="12" w16cid:durableId="2058966913">
+    <w:abstractNumId w:val="11"/>
+  </w:num>
+  <w:num w:numId="13" w16cid:durableId="740906788">
+    <w:abstractNumId w:val="13"/>
+  </w:num>
+  <w:num w:numId="14" w16cid:durableId="1192762458">
+    <w:abstractNumId w:val="16"/>
+  </w:num>
+  <w:num w:numId="15" w16cid:durableId="1123305827">
+    <w:abstractNumId w:val="9"/>
+  </w:num>
+  <w:num w:numId="16" w16cid:durableId="488250728">
+    <w:abstractNumId w:val="19"/>
+  </w:num>
+  <w:num w:numId="17" w16cid:durableId="96798754">
     <w:abstractNumId w:val="7"/>
   </w:num>
-  <w:num w:numId="13" w16cid:durableId="740906788">
+  <w:num w:numId="18" w16cid:durableId="1205293500">
+    <w:abstractNumId w:val="17"/>
+  </w:num>
+  <w:num w:numId="19" w16cid:durableId="751051908">
+    <w:abstractNumId w:val="2"/>
+  </w:num>
+  <w:num w:numId="20" w16cid:durableId="892733898">
+    <w:abstractNumId w:val="10"/>
+  </w:num>
+  <w:num w:numId="21" w16cid:durableId="1548026918">
+    <w:abstractNumId w:val="20"/>
+  </w:num>
+  <w:num w:numId="22" w16cid:durableId="192420282">
     <w:abstractNumId w:val="8"/>
   </w:num>
-  <w:num w:numId="14" w16cid:durableId="1192762458">
-    <w:abstractNumId w:val="11"/>
-  </w:num>
-  <w:num w:numId="15" w16cid:durableId="1123305827">
-    <w:abstractNumId w:val="6"/>
+  <w:num w:numId="23" w16cid:durableId="791172823">
+    <w:abstractNumId w:val="12"/>
   </w:num>
 </w:numbering>
 </file>

</xml_diff>

<commit_message>
initial commit for review project
</commit_message>
<xml_diff>
--- a/Week 1 Notes.docx
+++ b/Week 1 Notes.docx
@@ -2516,6 +2516,24 @@
     <w:p/>
     <w:p>
       <w:r>
+        <w:t xml:space="preserve">Day 5: </w:t>
+      </w:r>
+    </w:p>
+    <w:p>
+      <w:r>
+        <w:t xml:space="preserve">De-bugging </w:t>
+      </w:r>
+      <w:proofErr w:type="gramStart"/>
+      <w:r>
+        <w:t>React</w:t>
+      </w:r>
+      <w:proofErr w:type="gramEnd"/>
+    </w:p>
+    <w:p/>
+    <w:p/>
+    <w:p/>
+    <w:p>
+      <w:r>
         <w:t>EOD NOTES:</w:t>
       </w:r>
     </w:p>
@@ -2680,6 +2698,67 @@
         <w:t>cute</w:t>
       </w:r>
       <w:proofErr w:type="gramEnd"/>
+    </w:p>
+    <w:p/>
+    <w:p>
+      <w:proofErr w:type="spellStart"/>
+      <w:r>
+        <w:lastRenderedPageBreak/>
+        <w:t>Repll</w:t>
+      </w:r>
+      <w:proofErr w:type="spellEnd"/>
+      <w:r>
+        <w:t xml:space="preserve"> can  create </w:t>
+      </w:r>
+      <w:proofErr w:type="gramStart"/>
+      <w:r>
+        <w:t>React</w:t>
+      </w:r>
+      <w:proofErr w:type="gramEnd"/>
+    </w:p>
+    <w:p>
+      <w:r>
+        <w:tab/>
+        <w:t xml:space="preserve">Look for React </w:t>
+      </w:r>
+      <w:proofErr w:type="spellStart"/>
+      <w:r>
+        <w:t>Javascript</w:t>
+      </w:r>
+      <w:proofErr w:type="spellEnd"/>
+    </w:p>
+    <w:p/>
+    <w:p>
+      <w:r>
+        <w:t>Re-rendering will target anything that contains the state that changed. One state can be used by multiple components. Only the components utilizing a state will be re-rendered.</w:t>
+      </w:r>
+    </w:p>
+    <w:p/>
+    <w:p>
+      <w:r>
+        <w:t>Question: When you lift state, how do you access those values repeatedly in the parent component</w:t>
+      </w:r>
+    </w:p>
+    <w:p>
+      <w:r>
+        <w:t xml:space="preserve">State should be declared in the common parent of </w:t>
+      </w:r>
+      <w:proofErr w:type="gramStart"/>
+      <w:r>
+        <w:t>components</w:t>
+      </w:r>
+      <w:proofErr w:type="gramEnd"/>
+    </w:p>
+    <w:p>
+      <w:r>
+        <w:tab/>
+        <w:t>Pass the props down and set them in child components</w:t>
+      </w:r>
+    </w:p>
+    <w:p>
+      <w:r>
+        <w:tab/>
+      </w:r>
     </w:p>
     <w:sectPr>
       <w:pgSz w:w="12240" w:h="15840"/>

</xml_diff>